<commit_message>
glava 2 + rating update
</commit_message>
<xml_diff>
--- a/diploma_documents/ВКР Иванов 09-151 замечания.docx
+++ b/diploma_documents/ВКР Иванов 09-151 замечания.docx
@@ -500,7 +500,15 @@
           <w:sz w:val="28"/>
           <w:szCs w:val="28"/>
         </w:rPr>
-        <w:t>Казань-20…</w:t>
+        <w:t>Казань-20</w:t>
+      </w:r>
+      <w:r>
+        <w:rPr>
+          <w:rFonts w:ascii="Times New Roman" w:eastAsia="Times New Roman" w:hAnsi="Times New Roman" w:cs="Times New Roman"/>
+          <w:sz w:val="28"/>
+          <w:szCs w:val="28"/>
+        </w:rPr>
+        <w:t>25</w:t>
       </w:r>
     </w:p>
     <w:p>
@@ -1285,7 +1293,7 @@
                 <w:noProof/>
                 <w:webHidden/>
               </w:rPr>
-              <w:t>14</w:t>
+              <w:t>19</w:t>
             </w:r>
             <w:r>
               <w:rPr>
@@ -1356,7 +1364,7 @@
                 <w:noProof/>
                 <w:webHidden/>
               </w:rPr>
-              <w:t>14</w:t>
+              <w:t>21</w:t>
             </w:r>
             <w:r>
               <w:rPr>
@@ -1427,7 +1435,7 @@
                 <w:noProof/>
                 <w:webHidden/>
               </w:rPr>
-              <w:t>15</w:t>
+              <w:t>22</w:t>
             </w:r>
             <w:r>
               <w:rPr>
@@ -1498,7 +1506,7 @@
                 <w:noProof/>
                 <w:webHidden/>
               </w:rPr>
-              <w:t>15</w:t>
+              <w:t>22</w:t>
             </w:r>
             <w:r>
               <w:rPr>
@@ -1569,7 +1577,7 @@
                 <w:noProof/>
                 <w:webHidden/>
               </w:rPr>
-              <w:t>15</w:t>
+              <w:t>22</w:t>
             </w:r>
             <w:r>
               <w:rPr>
@@ -1640,7 +1648,7 @@
                 <w:noProof/>
                 <w:webHidden/>
               </w:rPr>
-              <w:t>15</w:t>
+              <w:t>22</w:t>
             </w:r>
             <w:r>
               <w:rPr>
@@ -1711,7 +1719,7 @@
                 <w:noProof/>
                 <w:webHidden/>
               </w:rPr>
-              <w:t>16</w:t>
+              <w:t>23</w:t>
             </w:r>
             <w:r>
               <w:rPr>
@@ -1782,7 +1790,7 @@
                 <w:noProof/>
                 <w:webHidden/>
               </w:rPr>
-              <w:t>16</w:t>
+              <w:t>23</w:t>
             </w:r>
             <w:r>
               <w:rPr>
@@ -1853,7 +1861,7 @@
                 <w:noProof/>
                 <w:webHidden/>
               </w:rPr>
-              <w:t>16</w:t>
+              <w:t>23</w:t>
             </w:r>
             <w:r>
               <w:rPr>
@@ -1924,7 +1932,7 @@
                 <w:noProof/>
                 <w:webHidden/>
               </w:rPr>
-              <w:t>17</w:t>
+              <w:t>24</w:t>
             </w:r>
             <w:r>
               <w:rPr>
@@ -1995,7 +2003,7 @@
                 <w:noProof/>
                 <w:webHidden/>
               </w:rPr>
-              <w:t>18</w:t>
+              <w:t>25</w:t>
             </w:r>
             <w:r>
               <w:rPr>
@@ -2084,7 +2092,6 @@
           <w:rFonts w:ascii="Times New Roman" w:hAnsi="Times New Roman" w:cs="Times New Roman"/>
           <w:sz w:val="28"/>
           <w:szCs w:val="28"/>
-          <w:lang w:val="en-US"/>
         </w:rPr>
       </w:pPr>
       <w:r>
@@ -2419,8 +2426,6 @@
         </w:rPr>
         <w:t>Результаты исследования могут быть использованы в образовательных учреждениях, а также для самостоятельного обучения детей основам финансовой грамотности. Разработанная игра станет инструментом, который сочетает обучение и развлечение, повышая интерес детей к финансовой грамотности.</w:t>
       </w:r>
-      <w:bookmarkStart w:id="1" w:name="_GoBack"/>
-      <w:bookmarkEnd w:id="1"/>
       <w:r>
         <w:rPr>
           <w:rFonts w:ascii="Times New Roman" w:hAnsi="Times New Roman" w:cs="Times New Roman"/>
@@ -2460,7 +2465,7 @@
           <w:color w:val="auto"/>
         </w:rPr>
       </w:pPr>
-      <w:bookmarkStart w:id="2" w:name="_Toc195551690"/>
+      <w:bookmarkStart w:id="1" w:name="_Toc195551690"/>
       <w:r>
         <w:rPr>
           <w:rFonts w:ascii="Times New Roman" w:hAnsi="Times New Roman" w:cs="Times New Roman"/>
@@ -2470,7 +2475,7 @@
         <w:lastRenderedPageBreak/>
         <w:t>1. Исследование предметной области разработки игр с элементами обучения финансовой грамотности и выбор средств разработки</w:t>
       </w:r>
-      <w:bookmarkEnd w:id="2"/>
+      <w:bookmarkEnd w:id="1"/>
     </w:p>
     <w:p>
       <w:pPr>
@@ -2485,7 +2490,7 @@
           <w:szCs w:val="28"/>
         </w:rPr>
       </w:pPr>
-      <w:bookmarkStart w:id="3" w:name="_Toc195551691"/>
+      <w:bookmarkStart w:id="2" w:name="_Toc195551691"/>
       <w:r>
         <w:rPr>
           <w:rFonts w:ascii="Times New Roman" w:hAnsi="Times New Roman" w:cs="Times New Roman"/>
@@ -2507,7 +2512,7 @@
         </w:rPr>
         <w:t>геймификацию</w:t>
       </w:r>
-      <w:bookmarkEnd w:id="3"/>
+      <w:bookmarkEnd w:id="2"/>
       <w:proofErr w:type="spellEnd"/>
     </w:p>
     <w:p>
@@ -2929,7 +2934,7 @@
           <w:szCs w:val="28"/>
         </w:rPr>
       </w:pPr>
-      <w:bookmarkStart w:id="4" w:name="_Toc195551692"/>
+      <w:bookmarkStart w:id="3" w:name="_Toc195551692"/>
       <w:r>
         <w:rPr>
           <w:rFonts w:ascii="Times New Roman" w:hAnsi="Times New Roman" w:cs="Times New Roman"/>
@@ -2962,7 +2967,7 @@
         </w:rPr>
         <w:t xml:space="preserve"> в обучении финансовой грамотности</w:t>
       </w:r>
-      <w:bookmarkEnd w:id="4"/>
+      <w:bookmarkEnd w:id="3"/>
     </w:p>
     <w:p>
       <w:pPr>
@@ -3295,7 +3300,7 @@
           <w:szCs w:val="28"/>
         </w:rPr>
       </w:pPr>
-      <w:bookmarkStart w:id="5" w:name="_Toc195551693"/>
+      <w:bookmarkStart w:id="4" w:name="_Toc195551693"/>
       <w:r>
         <w:rPr>
           <w:rFonts w:ascii="Times New Roman" w:hAnsi="Times New Roman" w:cs="Times New Roman"/>
@@ -3307,7 +3312,7 @@
         <w:lastRenderedPageBreak/>
         <w:t>1.2. Обзор мобильных игр, обучающих финансовой грамотности</w:t>
       </w:r>
-      <w:bookmarkEnd w:id="5"/>
+      <w:bookmarkEnd w:id="4"/>
     </w:p>
     <w:p>
       <w:pPr>
@@ -4780,7 +4785,7 @@
           <w:szCs w:val="28"/>
         </w:rPr>
       </w:pPr>
-      <w:bookmarkStart w:id="6" w:name="_Toc195551694"/>
+      <w:bookmarkStart w:id="5" w:name="_Toc195551694"/>
       <w:r>
         <w:rPr>
           <w:rFonts w:ascii="Times New Roman" w:hAnsi="Times New Roman" w:cs="Times New Roman"/>
@@ -4791,7 +4796,7 @@
         </w:rPr>
         <w:t>1.3. Выбор средств разработки</w:t>
       </w:r>
-      <w:bookmarkEnd w:id="6"/>
+      <w:bookmarkEnd w:id="5"/>
     </w:p>
     <w:p>
       <w:pPr>
@@ -6787,7 +6792,7 @@
           <w:color w:val="auto"/>
         </w:rPr>
       </w:pPr>
-      <w:bookmarkStart w:id="7" w:name="_Toc195551695"/>
+      <w:bookmarkStart w:id="6" w:name="_Toc195551695"/>
       <w:r>
         <w:rPr>
           <w:rFonts w:ascii="Times New Roman" w:hAnsi="Times New Roman" w:cs="Times New Roman"/>
@@ -6797,7 +6802,7 @@
         <w:lastRenderedPageBreak/>
         <w:t>2. Проектирование мобильной игры с элементами обучения финансовой грамотности для детей</w:t>
       </w:r>
-      <w:bookmarkEnd w:id="7"/>
+      <w:bookmarkEnd w:id="6"/>
     </w:p>
     <w:p>
       <w:pPr>
@@ -6812,7 +6817,7 @@
           <w:szCs w:val="28"/>
         </w:rPr>
       </w:pPr>
-      <w:bookmarkStart w:id="8" w:name="_Toc195551696"/>
+      <w:bookmarkStart w:id="7" w:name="_Toc195551696"/>
       <w:r>
         <w:rPr>
           <w:rFonts w:ascii="Times New Roman" w:hAnsi="Times New Roman" w:cs="Times New Roman"/>
@@ -6823,7 +6828,7 @@
         </w:rPr>
         <w:t>2.1. Составление технического задания</w:t>
       </w:r>
-      <w:bookmarkEnd w:id="8"/>
+      <w:bookmarkEnd w:id="7"/>
     </w:p>
     <w:p>
       <w:pPr>
@@ -7451,7 +7456,7 @@
           <w:szCs w:val="28"/>
         </w:rPr>
       </w:pPr>
-      <w:bookmarkStart w:id="9" w:name="_Toc195551697"/>
+      <w:bookmarkStart w:id="8" w:name="_Toc195551697"/>
       <w:r>
         <w:rPr>
           <w:rFonts w:ascii="Times New Roman" w:hAnsi="Times New Roman" w:cs="Times New Roman"/>
@@ -7462,7 +7467,7 @@
         </w:rPr>
         <w:t>2.2. Проектирование взаимодействия игрока с игровыми событиями</w:t>
       </w:r>
-      <w:bookmarkEnd w:id="9"/>
+      <w:bookmarkEnd w:id="8"/>
     </w:p>
     <w:p>
       <w:pPr>
@@ -7561,7 +7566,7 @@
           <w:szCs w:val="28"/>
           <w:lang w:val="en-US"/>
         </w:rPr>
-        <w:t>ShopManager</w:t>
+        <w:t>DatabaseManager</w:t>
       </w:r>
       <w:proofErr w:type="spellEnd"/>
       <w:r>
@@ -7570,7 +7575,15 @@
           <w:sz w:val="28"/>
           <w:szCs w:val="28"/>
         </w:rPr>
-        <w:t xml:space="preserve"> – модуль, в задачи которого будет входить работа с данными самого магазина – его состоянии и финансах.</w:t>
+        <w:t xml:space="preserve"> — управляет сохранением и загрузкой данных (бюдж</w:t>
+      </w:r>
+      <w:r>
+        <w:rPr>
+          <w:rFonts w:ascii="Times New Roman" w:hAnsi="Times New Roman" w:cs="Times New Roman"/>
+          <w:sz w:val="28"/>
+          <w:szCs w:val="28"/>
+        </w:rPr>
+        <w:t>ет, персонал, цветы, прогресс).</w:t>
       </w:r>
       <w:proofErr w:type="gramEnd"/>
     </w:p>
@@ -7594,7 +7607,7 @@
           <w:szCs w:val="28"/>
           <w:lang w:val="en-US"/>
         </w:rPr>
-        <w:t>FlowersManager</w:t>
+        <w:t>ShopManager</w:t>
       </w:r>
       <w:proofErr w:type="spellEnd"/>
       <w:r>
@@ -7603,15 +7616,15 @@
           <w:sz w:val="28"/>
           <w:szCs w:val="28"/>
         </w:rPr>
-        <w:t xml:space="preserve"> –</w:t>
-      </w:r>
-      <w:r>
-        <w:rPr>
-          <w:rFonts w:ascii="Times New Roman" w:hAnsi="Times New Roman" w:cs="Times New Roman"/>
-          <w:sz w:val="28"/>
-          <w:szCs w:val="28"/>
-        </w:rPr>
-        <w:t xml:space="preserve"> модуль по работе с данными о цветах, их количестве и ценах.</w:t>
+        <w:t xml:space="preserve"> — отслеживает состояние м</w:t>
+      </w:r>
+      <w:r>
+        <w:rPr>
+          <w:rFonts w:ascii="Times New Roman" w:hAnsi="Times New Roman" w:cs="Times New Roman"/>
+          <w:sz w:val="28"/>
+          <w:szCs w:val="28"/>
+        </w:rPr>
+        <w:t>агазина (деньги, дни, рейтинг).</w:t>
       </w:r>
       <w:proofErr w:type="gramEnd"/>
     </w:p>
@@ -7635,7 +7648,7 @@
           <w:szCs w:val="28"/>
           <w:lang w:val="en-US"/>
         </w:rPr>
-        <w:t>WorkersManager</w:t>
+        <w:t>FlowersManager</w:t>
       </w:r>
       <w:proofErr w:type="spellEnd"/>
       <w:r>
@@ -7644,25 +7657,29 @@
           <w:sz w:val="28"/>
           <w:szCs w:val="28"/>
         </w:rPr>
-        <w:t xml:space="preserve"> – </w:t>
-      </w:r>
-      <w:r>
-        <w:rPr>
-          <w:rFonts w:ascii="Times New Roman" w:hAnsi="Times New Roman" w:cs="Times New Roman"/>
-          <w:sz w:val="28"/>
-          <w:szCs w:val="28"/>
-        </w:rPr>
-        <w:t>модуль для работы с персоналом.</w:t>
+        <w:t xml:space="preserve"> — управляет ассортиментом,</w:t>
+      </w:r>
+      <w:r>
+        <w:rPr>
+          <w:rFonts w:ascii="Times New Roman" w:hAnsi="Times New Roman" w:cs="Times New Roman"/>
+          <w:sz w:val="28"/>
+          <w:szCs w:val="28"/>
+        </w:rPr>
+        <w:t xml:space="preserve"> ценами и популярностью цветов.</w:t>
       </w:r>
       <w:proofErr w:type="gramEnd"/>
-      <w:r>
-        <w:rPr>
-          <w:rFonts w:ascii="Times New Roman" w:hAnsi="Times New Roman" w:cs="Times New Roman"/>
-          <w:sz w:val="28"/>
-          <w:szCs w:val="28"/>
-        </w:rPr>
-        <w:t xml:space="preserve"> Через него будет выполняться </w:t>
-      </w:r>
+    </w:p>
+    <w:p>
+      <w:pPr>
+        <w:spacing w:line="360" w:lineRule="auto"/>
+        <w:ind w:firstLine="709"/>
+        <w:jc w:val="both"/>
+        <w:rPr>
+          <w:rFonts w:ascii="Times New Roman" w:hAnsi="Times New Roman" w:cs="Times New Roman"/>
+          <w:sz w:val="28"/>
+          <w:szCs w:val="28"/>
+        </w:rPr>
+      </w:pPr>
       <w:proofErr w:type="spellStart"/>
       <w:proofErr w:type="gramStart"/>
       <w:r>
@@ -7670,8 +7687,9 @@
           <w:rFonts w:ascii="Times New Roman" w:hAnsi="Times New Roman" w:cs="Times New Roman"/>
           <w:sz w:val="28"/>
           <w:szCs w:val="28"/>
-        </w:rPr>
-        <w:t>найм</w:t>
+          <w:lang w:val="en-US"/>
+        </w:rPr>
+        <w:t>WorkersManager</w:t>
       </w:r>
       <w:proofErr w:type="spellEnd"/>
       <w:r>
@@ -7680,17 +7698,33 @@
           <w:sz w:val="28"/>
           <w:szCs w:val="28"/>
         </w:rPr>
-        <w:t xml:space="preserve"> и</w:t>
+        <w:t xml:space="preserve"> — отвечает за на</w:t>
+      </w:r>
+      <w:r>
+        <w:rPr>
+          <w:rFonts w:ascii="Times New Roman" w:hAnsi="Times New Roman" w:cs="Times New Roman"/>
+          <w:sz w:val="28"/>
+          <w:szCs w:val="28"/>
+        </w:rPr>
+        <w:t>ё</w:t>
+      </w:r>
+      <w:r>
+        <w:rPr>
+          <w:rFonts w:ascii="Times New Roman" w:hAnsi="Times New Roman" w:cs="Times New Roman"/>
+          <w:sz w:val="28"/>
+          <w:szCs w:val="28"/>
+        </w:rPr>
+        <w:t>м, увольнение и зарплаты сотрудни</w:t>
+      </w:r>
+      <w:r>
+        <w:rPr>
+          <w:rFonts w:ascii="Times New Roman" w:hAnsi="Times New Roman" w:cs="Times New Roman"/>
+          <w:sz w:val="28"/>
+          <w:szCs w:val="28"/>
+        </w:rPr>
+        <w:t>ков.</w:t>
       </w:r>
       <w:proofErr w:type="gramEnd"/>
-      <w:r>
-        <w:rPr>
-          <w:rFonts w:ascii="Times New Roman" w:hAnsi="Times New Roman" w:cs="Times New Roman"/>
-          <w:sz w:val="28"/>
-          <w:szCs w:val="28"/>
-        </w:rPr>
-        <w:t xml:space="preserve"> увольнение сотрудников, а также назначение на смены.</w:t>
-      </w:r>
     </w:p>
     <w:p>
       <w:pPr>
@@ -7721,47 +7755,15 @@
           <w:sz w:val="28"/>
           <w:szCs w:val="28"/>
         </w:rPr>
-        <w:t xml:space="preserve"> – </w:t>
-      </w:r>
-      <w:r>
-        <w:rPr>
-          <w:rFonts w:ascii="Times New Roman" w:hAnsi="Times New Roman" w:cs="Times New Roman"/>
-          <w:sz w:val="28"/>
-          <w:szCs w:val="28"/>
-        </w:rPr>
-        <w:t xml:space="preserve">модуль, в котором будет реализована логика прохождения </w:t>
-      </w:r>
-      <w:r>
-        <w:rPr>
-          <w:rFonts w:ascii="Times New Roman" w:hAnsi="Times New Roman" w:cs="Times New Roman"/>
-          <w:sz w:val="28"/>
-          <w:szCs w:val="28"/>
-        </w:rPr>
-        <w:t>«</w:t>
-      </w:r>
-      <w:r>
-        <w:rPr>
-          <w:rFonts w:ascii="Times New Roman" w:hAnsi="Times New Roman" w:cs="Times New Roman"/>
-          <w:sz w:val="28"/>
-          <w:szCs w:val="28"/>
-        </w:rPr>
-        <w:t>рабочего дня</w:t>
-      </w:r>
-      <w:r>
-        <w:rPr>
-          <w:rFonts w:ascii="Times New Roman" w:hAnsi="Times New Roman" w:cs="Times New Roman"/>
-          <w:sz w:val="28"/>
-          <w:szCs w:val="28"/>
-        </w:rPr>
-        <w:t>»</w:t>
-      </w:r>
-      <w:r>
-        <w:rPr>
-          <w:rFonts w:ascii="Times New Roman" w:hAnsi="Times New Roman" w:cs="Times New Roman"/>
-          <w:sz w:val="28"/>
-          <w:szCs w:val="28"/>
-        </w:rPr>
-        <w:t>.</w:t>
+        <w:t xml:space="preserve"> — координирует игровой ци</w:t>
+      </w:r>
+      <w:r>
+        <w:rPr>
+          <w:rFonts w:ascii="Times New Roman" w:hAnsi="Times New Roman" w:cs="Times New Roman"/>
+          <w:sz w:val="28"/>
+          <w:szCs w:val="28"/>
+        </w:rPr>
+        <w:t>кл (начало/конец дня, события).</w:t>
       </w:r>
       <w:proofErr w:type="gramEnd"/>
     </w:p>
@@ -7772,8 +7774,10 @@
         <w:jc w:val="both"/>
         <w:rPr>
           <w:rFonts w:ascii="Times New Roman" w:hAnsi="Times New Roman" w:cs="Times New Roman"/>
-          <w:sz w:val="28"/>
-          <w:szCs w:val="28"/>
+          <w:noProof/>
+          <w:sz w:val="28"/>
+          <w:szCs w:val="28"/>
+          <w:lang w:eastAsia="ru-RU"/>
         </w:rPr>
       </w:pPr>
       <w:proofErr w:type="spellStart"/>
@@ -7785,7 +7789,7 @@
           <w:szCs w:val="28"/>
           <w:lang w:val="en-US"/>
         </w:rPr>
-        <w:t>DataBaseManager</w:t>
+        <w:t>UIManager</w:t>
       </w:r>
       <w:proofErr w:type="spellEnd"/>
       <w:r>
@@ -7794,17 +7798,292 @@
           <w:sz w:val="28"/>
           <w:szCs w:val="28"/>
         </w:rPr>
-        <w:t xml:space="preserve"> – </w:t>
-      </w:r>
-      <w:r>
-        <w:rPr>
-          <w:rFonts w:ascii="Times New Roman" w:hAnsi="Times New Roman" w:cs="Times New Roman"/>
-          <w:sz w:val="28"/>
-          <w:szCs w:val="28"/>
-        </w:rPr>
-        <w:t>модуль для взаимодействия с базой данных для получения и изменения информации об игровом процессе.</w:t>
+        <w:t xml:space="preserve"> — отображает игроку все изменения в режиме реального времени.</w:t>
       </w:r>
       <w:proofErr w:type="gramEnd"/>
+      <w:r>
+        <w:rPr>
+          <w:rFonts w:ascii="Times New Roman" w:hAnsi="Times New Roman" w:cs="Times New Roman"/>
+          <w:sz w:val="28"/>
+          <w:szCs w:val="28"/>
+        </w:rPr>
+        <w:t xml:space="preserve"> </w:t>
+      </w:r>
+    </w:p>
+    <w:p>
+      <w:pPr>
+        <w:spacing w:line="360" w:lineRule="auto"/>
+        <w:jc w:val="center"/>
+        <w:rPr>
+          <w:rFonts w:ascii="Times New Roman" w:hAnsi="Times New Roman" w:cs="Times New Roman"/>
+          <w:sz w:val="28"/>
+          <w:szCs w:val="28"/>
+        </w:rPr>
+      </w:pPr>
+      <w:r>
+        <w:rPr>
+          <w:rFonts w:ascii="Times New Roman" w:hAnsi="Times New Roman" w:cs="Times New Roman"/>
+          <w:noProof/>
+          <w:sz w:val="28"/>
+          <w:szCs w:val="28"/>
+          <w:lang w:eastAsia="ru-RU"/>
+        </w:rPr>
+        <w:drawing>
+          <wp:inline distT="0" distB="0" distL="0" distR="0" wp14:anchorId="0FFA2E80" wp14:editId="72F54AE1">
+            <wp:extent cx="3019425" cy="2677896"/>
+            <wp:effectExtent l="0" t="0" r="0" b="8255"/>
+            <wp:docPr id="1" name="Рисунок 1" descr="C:\Users\evgeh\Desktop\diplom\flower_shop_game\diploma_documents\диаграмма.png"/>
+            <wp:cNvGraphicFramePr>
+              <a:graphicFrameLocks xmlns:a="http://schemas.openxmlformats.org/drawingml/2006/main" noChangeAspect="1"/>
+            </wp:cNvGraphicFramePr>
+            <a:graphic xmlns:a="http://schemas.openxmlformats.org/drawingml/2006/main">
+              <a:graphicData uri="http://schemas.openxmlformats.org/drawingml/2006/picture">
+                <pic:pic xmlns:pic="http://schemas.openxmlformats.org/drawingml/2006/picture">
+                  <pic:nvPicPr>
+                    <pic:cNvPr id="0" name="Picture 1" descr="C:\Users\evgeh\Desktop\diplom\flower_shop_game\diploma_documents\диаграмма.png"/>
+                    <pic:cNvPicPr>
+                      <a:picLocks noChangeAspect="1" noChangeArrowheads="1"/>
+                    </pic:cNvPicPr>
+                  </pic:nvPicPr>
+                  <pic:blipFill>
+                    <a:blip r:embed="rId7" cstate="print">
+                      <a:extLst>
+                        <a:ext uri="{28A0092B-C50C-407E-A947-70E740481C1C}">
+                          <a14:useLocalDpi xmlns:a14="http://schemas.microsoft.com/office/drawing/2010/main" val="0"/>
+                        </a:ext>
+                      </a:extLst>
+                    </a:blip>
+                    <a:srcRect/>
+                    <a:stretch>
+                      <a:fillRect/>
+                    </a:stretch>
+                  </pic:blipFill>
+                  <pic:spPr bwMode="auto">
+                    <a:xfrm>
+                      <a:off x="0" y="0"/>
+                      <a:ext cx="3023061" cy="2681121"/>
+                    </a:xfrm>
+                    <a:prstGeom prst="rect">
+                      <a:avLst/>
+                    </a:prstGeom>
+                    <a:noFill/>
+                    <a:ln>
+                      <a:noFill/>
+                    </a:ln>
+                  </pic:spPr>
+                </pic:pic>
+              </a:graphicData>
+            </a:graphic>
+          </wp:inline>
+        </w:drawing>
+      </w:r>
+    </w:p>
+    <w:p>
+      <w:pPr>
+        <w:spacing w:after="0" w:line="360" w:lineRule="auto"/>
+        <w:jc w:val="center"/>
+        <w:rPr>
+          <w:rFonts w:ascii="Times New Roman" w:hAnsi="Times New Roman" w:cs="Times New Roman"/>
+          <w:sz w:val="28"/>
+          <w:szCs w:val="28"/>
+        </w:rPr>
+      </w:pPr>
+      <w:r>
+        <w:rPr>
+          <w:rFonts w:ascii="Times New Roman" w:hAnsi="Times New Roman" w:cs="Times New Roman"/>
+          <w:sz w:val="28"/>
+          <w:szCs w:val="28"/>
+        </w:rPr>
+        <w:t>Рисунок 1. Диаграмма взаимодействия модулей-менеджеров</w:t>
+      </w:r>
+    </w:p>
+    <w:p>
+      <w:pPr>
+        <w:spacing w:after="0" w:line="360" w:lineRule="auto"/>
+        <w:jc w:val="center"/>
+        <w:rPr>
+          <w:rFonts w:ascii="Times New Roman" w:hAnsi="Times New Roman" w:cs="Times New Roman"/>
+          <w:sz w:val="28"/>
+          <w:szCs w:val="28"/>
+        </w:rPr>
+      </w:pPr>
+    </w:p>
+    <w:p>
+      <w:pPr>
+        <w:spacing w:after="0" w:line="360" w:lineRule="auto"/>
+        <w:ind w:firstLine="709"/>
+        <w:jc w:val="both"/>
+        <w:rPr>
+          <w:rFonts w:ascii="Times New Roman" w:hAnsi="Times New Roman" w:cs="Times New Roman"/>
+          <w:sz w:val="28"/>
+          <w:szCs w:val="28"/>
+        </w:rPr>
+      </w:pPr>
+      <w:r>
+        <w:rPr>
+          <w:rFonts w:ascii="Times New Roman" w:hAnsi="Times New Roman" w:cs="Times New Roman"/>
+          <w:sz w:val="28"/>
+          <w:szCs w:val="28"/>
+        </w:rPr>
+        <w:lastRenderedPageBreak/>
+        <w:t xml:space="preserve">Данный подход </w:t>
+      </w:r>
+      <w:r>
+        <w:rPr>
+          <w:rFonts w:ascii="Times New Roman" w:hAnsi="Times New Roman" w:cs="Times New Roman"/>
+          <w:sz w:val="28"/>
+          <w:szCs w:val="28"/>
+        </w:rPr>
+        <w:t>с разделением на компоненты, каждый из которых отвечает за конкретную игровую механику</w:t>
+      </w:r>
+      <w:r>
+        <w:rPr>
+          <w:rFonts w:ascii="Times New Roman" w:hAnsi="Times New Roman" w:cs="Times New Roman"/>
+          <w:sz w:val="28"/>
+          <w:szCs w:val="28"/>
+        </w:rPr>
+        <w:t>,</w:t>
+      </w:r>
+      <w:r>
+        <w:rPr>
+          <w:rFonts w:ascii="Times New Roman" w:hAnsi="Times New Roman" w:cs="Times New Roman"/>
+          <w:sz w:val="28"/>
+          <w:szCs w:val="28"/>
+        </w:rPr>
+        <w:t xml:space="preserve"> обеспечивает проект следующими преимуществами</w:t>
+      </w:r>
+      <w:r>
+        <w:rPr>
+          <w:rFonts w:ascii="Times New Roman" w:hAnsi="Times New Roman" w:cs="Times New Roman"/>
+          <w:sz w:val="28"/>
+          <w:szCs w:val="28"/>
+        </w:rPr>
+        <w:t>:</w:t>
+      </w:r>
+    </w:p>
+    <w:p>
+      <w:pPr>
+        <w:pStyle w:val="a3"/>
+        <w:numPr>
+          <w:ilvl w:val="0"/>
+          <w:numId w:val="12"/>
+        </w:numPr>
+        <w:spacing w:line="360" w:lineRule="auto"/>
+        <w:ind w:left="0" w:firstLine="709"/>
+        <w:jc w:val="both"/>
+        <w:rPr>
+          <w:rFonts w:ascii="Times New Roman" w:hAnsi="Times New Roman" w:cs="Times New Roman"/>
+          <w:sz w:val="28"/>
+          <w:szCs w:val="28"/>
+        </w:rPr>
+      </w:pPr>
+      <w:r>
+        <w:rPr>
+          <w:rFonts w:ascii="Times New Roman" w:hAnsi="Times New Roman" w:cs="Times New Roman"/>
+          <w:sz w:val="28"/>
+          <w:szCs w:val="28"/>
+        </w:rPr>
+        <w:t>Четкое разделение ответственности (логика цветов, персонала, магазина и</w:t>
+      </w:r>
+      <w:r>
+        <w:rPr>
+          <w:rFonts w:ascii="Times New Roman" w:hAnsi="Times New Roman" w:cs="Times New Roman"/>
+          <w:sz w:val="28"/>
+          <w:szCs w:val="28"/>
+        </w:rPr>
+        <w:t xml:space="preserve"> UI изолированы друг от друга)</w:t>
+      </w:r>
+    </w:p>
+    <w:p>
+      <w:pPr>
+        <w:pStyle w:val="a3"/>
+        <w:numPr>
+          <w:ilvl w:val="0"/>
+          <w:numId w:val="12"/>
+        </w:numPr>
+        <w:spacing w:line="360" w:lineRule="auto"/>
+        <w:ind w:left="0" w:firstLine="709"/>
+        <w:jc w:val="both"/>
+        <w:rPr>
+          <w:rFonts w:ascii="Times New Roman" w:hAnsi="Times New Roman" w:cs="Times New Roman"/>
+          <w:sz w:val="28"/>
+          <w:szCs w:val="28"/>
+        </w:rPr>
+      </w:pPr>
+      <w:r>
+        <w:rPr>
+          <w:rFonts w:ascii="Times New Roman" w:hAnsi="Times New Roman" w:cs="Times New Roman"/>
+          <w:sz w:val="28"/>
+          <w:szCs w:val="28"/>
+        </w:rPr>
+        <w:t>Гибкость — добавление новых функций (например, системы скидок) не требует пе</w:t>
+      </w:r>
+      <w:r>
+        <w:rPr>
+          <w:rFonts w:ascii="Times New Roman" w:hAnsi="Times New Roman" w:cs="Times New Roman"/>
+          <w:sz w:val="28"/>
+          <w:szCs w:val="28"/>
+        </w:rPr>
+        <w:t>реписывания существующего кода</w:t>
+      </w:r>
+    </w:p>
+    <w:p>
+      <w:pPr>
+        <w:pStyle w:val="a3"/>
+        <w:numPr>
+          <w:ilvl w:val="0"/>
+          <w:numId w:val="12"/>
+        </w:numPr>
+        <w:spacing w:line="360" w:lineRule="auto"/>
+        <w:ind w:left="0" w:firstLine="709"/>
+        <w:jc w:val="both"/>
+        <w:rPr>
+          <w:rFonts w:ascii="Times New Roman" w:hAnsi="Times New Roman" w:cs="Times New Roman"/>
+          <w:sz w:val="28"/>
+          <w:szCs w:val="28"/>
+        </w:rPr>
+      </w:pPr>
+      <w:r>
+        <w:rPr>
+          <w:rFonts w:ascii="Times New Roman" w:hAnsi="Times New Roman" w:cs="Times New Roman"/>
+          <w:sz w:val="28"/>
+          <w:szCs w:val="28"/>
+        </w:rPr>
+        <w:t>Производительность — менеджеры кэшируют данные и обно</w:t>
+      </w:r>
+      <w:r>
+        <w:rPr>
+          <w:rFonts w:ascii="Times New Roman" w:hAnsi="Times New Roman" w:cs="Times New Roman"/>
+          <w:sz w:val="28"/>
+          <w:szCs w:val="28"/>
+        </w:rPr>
+        <w:t>вляют только нужные части игры</w:t>
+      </w:r>
+    </w:p>
+    <w:p>
+      <w:pPr>
+        <w:pStyle w:val="a3"/>
+        <w:numPr>
+          <w:ilvl w:val="0"/>
+          <w:numId w:val="12"/>
+        </w:numPr>
+        <w:spacing w:line="360" w:lineRule="auto"/>
+        <w:ind w:left="0" w:firstLine="709"/>
+        <w:jc w:val="both"/>
+        <w:rPr>
+          <w:rFonts w:ascii="Times New Roman" w:hAnsi="Times New Roman" w:cs="Times New Roman"/>
+          <w:sz w:val="28"/>
+          <w:szCs w:val="28"/>
+        </w:rPr>
+      </w:pPr>
+      <w:r>
+        <w:rPr>
+          <w:rFonts w:ascii="Times New Roman" w:hAnsi="Times New Roman" w:cs="Times New Roman"/>
+          <w:sz w:val="28"/>
+          <w:szCs w:val="28"/>
+        </w:rPr>
+        <w:t>Простоту тестирования — каждый модуль проверяется отдельно.</w:t>
+      </w:r>
     </w:p>
     <w:p>
       <w:pPr>
@@ -7815,37 +8094,1027 @@
           <w:rFonts w:ascii="Times New Roman" w:hAnsi="Times New Roman" w:cs="Times New Roman"/>
           <w:sz w:val="28"/>
           <w:szCs w:val="28"/>
-        </w:rPr>
-      </w:pPr>
-      <w:proofErr w:type="spellStart"/>
+          <w:lang w:val="en-US"/>
+        </w:rPr>
+      </w:pPr>
+      <w:r>
+        <w:rPr>
+          <w:rFonts w:ascii="Times New Roman" w:hAnsi="Times New Roman" w:cs="Times New Roman"/>
+          <w:sz w:val="28"/>
+          <w:szCs w:val="28"/>
+        </w:rPr>
+        <w:t>Каждый из специализированных менеджеров инкапсулируют бизнес-логику своей предметной области, а также методы обработки игровых событий. Менеджер работы с базой данных, отвечает только за сохранение и изменение игровой информации. Менеджер работы с пользовательским интерфейсом получает уведомления об изменениях состояний и автоматически отображает новую информацию.</w:t>
+      </w:r>
+    </w:p>
+    <w:p>
+      <w:pPr>
+        <w:spacing w:line="360" w:lineRule="auto"/>
+        <w:ind w:firstLine="709"/>
+        <w:jc w:val="both"/>
+        <w:rPr>
+          <w:rFonts w:ascii="Times New Roman" w:hAnsi="Times New Roman" w:cs="Times New Roman"/>
+          <w:sz w:val="28"/>
+          <w:szCs w:val="28"/>
+          <w:lang w:val="en-US"/>
+        </w:rPr>
+      </w:pPr>
+      <w:r>
+        <w:rPr>
+          <w:rFonts w:ascii="Times New Roman" w:hAnsi="Times New Roman" w:cs="Times New Roman"/>
+          <w:sz w:val="28"/>
+          <w:szCs w:val="28"/>
+        </w:rPr>
+        <w:t>Имеется следующий список основных функций</w:t>
+      </w:r>
+      <w:r>
+        <w:rPr>
+          <w:rFonts w:ascii="Times New Roman" w:hAnsi="Times New Roman" w:cs="Times New Roman"/>
+          <w:sz w:val="28"/>
+          <w:szCs w:val="28"/>
+        </w:rPr>
+        <w:t>:</w:t>
+      </w:r>
+    </w:p>
+    <w:p>
+      <w:pPr>
+        <w:pStyle w:val="a3"/>
+        <w:numPr>
+          <w:ilvl w:val="0"/>
+          <w:numId w:val="13"/>
+        </w:numPr>
+        <w:spacing w:line="360" w:lineRule="auto"/>
+        <w:jc w:val="both"/>
+        <w:rPr>
+          <w:rFonts w:ascii="Times New Roman" w:hAnsi="Times New Roman" w:cs="Times New Roman"/>
+          <w:sz w:val="28"/>
+          <w:szCs w:val="28"/>
+        </w:rPr>
+      </w:pPr>
+      <w:r>
+        <w:rPr>
+          <w:rFonts w:ascii="Times New Roman" w:hAnsi="Times New Roman" w:cs="Times New Roman"/>
+          <w:sz w:val="28"/>
+          <w:szCs w:val="28"/>
+        </w:rPr>
+        <w:t xml:space="preserve">Покупка и выставление </w:t>
+      </w:r>
+      <w:r>
+        <w:rPr>
+          <w:rFonts w:ascii="Times New Roman" w:hAnsi="Times New Roman" w:cs="Times New Roman"/>
+          <w:sz w:val="28"/>
+          <w:szCs w:val="28"/>
+        </w:rPr>
+        <w:t>цветов на продажу</w:t>
+      </w:r>
+    </w:p>
+    <w:p>
+      <w:pPr>
+        <w:pStyle w:val="a3"/>
+        <w:numPr>
+          <w:ilvl w:val="0"/>
+          <w:numId w:val="13"/>
+        </w:numPr>
+        <w:spacing w:line="360" w:lineRule="auto"/>
+        <w:jc w:val="both"/>
+        <w:rPr>
+          <w:rFonts w:ascii="Times New Roman" w:hAnsi="Times New Roman" w:cs="Times New Roman"/>
+          <w:sz w:val="28"/>
+          <w:szCs w:val="28"/>
+        </w:rPr>
+      </w:pPr>
+      <w:r>
+        <w:rPr>
+          <w:rFonts w:ascii="Times New Roman" w:hAnsi="Times New Roman" w:cs="Times New Roman"/>
+          <w:sz w:val="28"/>
+          <w:szCs w:val="28"/>
+        </w:rPr>
+        <w:t>Просмотр графика популярности цветов на рынке</w:t>
+      </w:r>
+    </w:p>
+    <w:p>
+      <w:pPr>
+        <w:pStyle w:val="a3"/>
+        <w:numPr>
+          <w:ilvl w:val="0"/>
+          <w:numId w:val="13"/>
+        </w:numPr>
+        <w:spacing w:line="360" w:lineRule="auto"/>
+        <w:jc w:val="both"/>
+        <w:rPr>
+          <w:rFonts w:ascii="Times New Roman" w:hAnsi="Times New Roman" w:cs="Times New Roman"/>
+          <w:sz w:val="28"/>
+          <w:szCs w:val="28"/>
+        </w:rPr>
+      </w:pPr>
+      <w:r>
+        <w:rPr>
+          <w:rFonts w:ascii="Times New Roman" w:hAnsi="Times New Roman" w:cs="Times New Roman"/>
+          <w:sz w:val="28"/>
+          <w:szCs w:val="28"/>
+        </w:rPr>
+        <w:t>Наём и увольнение сотрудников</w:t>
+      </w:r>
+    </w:p>
+    <w:p>
+      <w:pPr>
+        <w:pStyle w:val="a3"/>
+        <w:numPr>
+          <w:ilvl w:val="0"/>
+          <w:numId w:val="13"/>
+        </w:numPr>
+        <w:spacing w:line="360" w:lineRule="auto"/>
+        <w:jc w:val="both"/>
+        <w:rPr>
+          <w:rFonts w:ascii="Times New Roman" w:hAnsi="Times New Roman" w:cs="Times New Roman"/>
+          <w:sz w:val="28"/>
+          <w:szCs w:val="28"/>
+        </w:rPr>
+      </w:pPr>
+      <w:r>
+        <w:rPr>
+          <w:rFonts w:ascii="Times New Roman" w:hAnsi="Times New Roman" w:cs="Times New Roman"/>
+          <w:sz w:val="28"/>
+          <w:szCs w:val="28"/>
+        </w:rPr>
+        <w:t>Старт рабочего дня</w:t>
+      </w:r>
+    </w:p>
+    <w:p>
+      <w:pPr>
+        <w:pStyle w:val="a3"/>
+        <w:numPr>
+          <w:ilvl w:val="0"/>
+          <w:numId w:val="13"/>
+        </w:numPr>
+        <w:spacing w:line="360" w:lineRule="auto"/>
+        <w:jc w:val="both"/>
+        <w:rPr>
+          <w:rFonts w:ascii="Times New Roman" w:hAnsi="Times New Roman" w:cs="Times New Roman"/>
+          <w:sz w:val="28"/>
+          <w:szCs w:val="28"/>
+        </w:rPr>
+      </w:pPr>
+      <w:r>
+        <w:rPr>
+          <w:rFonts w:ascii="Times New Roman" w:hAnsi="Times New Roman" w:cs="Times New Roman"/>
+          <w:sz w:val="28"/>
+          <w:szCs w:val="28"/>
+        </w:rPr>
+        <w:t>Указание часовой ставки в течение рабочего дня</w:t>
+      </w:r>
+    </w:p>
+    <w:p>
+      <w:pPr>
+        <w:pStyle w:val="a3"/>
+        <w:numPr>
+          <w:ilvl w:val="0"/>
+          <w:numId w:val="13"/>
+        </w:numPr>
+        <w:spacing w:line="360" w:lineRule="auto"/>
+        <w:jc w:val="both"/>
+        <w:rPr>
+          <w:rFonts w:ascii="Times New Roman" w:hAnsi="Times New Roman" w:cs="Times New Roman"/>
+          <w:sz w:val="28"/>
+          <w:szCs w:val="28"/>
+        </w:rPr>
+      </w:pPr>
+      <w:r>
+        <w:rPr>
+          <w:rFonts w:ascii="Times New Roman" w:hAnsi="Times New Roman" w:cs="Times New Roman"/>
+          <w:sz w:val="28"/>
+          <w:szCs w:val="28"/>
+        </w:rPr>
+        <w:t>Просмотр статистики</w:t>
+      </w:r>
+      <w:r>
+        <w:rPr>
+          <w:rFonts w:ascii="Times New Roman" w:hAnsi="Times New Roman" w:cs="Times New Roman"/>
+          <w:sz w:val="28"/>
+          <w:szCs w:val="28"/>
+        </w:rPr>
+        <w:t>.</w:t>
+      </w:r>
+    </w:p>
+    <w:p>
+      <w:pPr>
+        <w:spacing w:line="360" w:lineRule="auto"/>
+        <w:ind w:firstLine="709"/>
+        <w:jc w:val="both"/>
+        <w:rPr>
+          <w:rFonts w:ascii="Times New Roman" w:hAnsi="Times New Roman" w:cs="Times New Roman"/>
+          <w:sz w:val="28"/>
+          <w:szCs w:val="28"/>
+          <w:lang w:val="en-US"/>
+        </w:rPr>
+      </w:pPr>
+      <w:r>
+        <w:rPr>
+          <w:rFonts w:ascii="Times New Roman" w:hAnsi="Times New Roman" w:cs="Times New Roman"/>
+          <w:sz w:val="28"/>
+          <w:szCs w:val="28"/>
+        </w:rPr>
+        <w:t>Далее рассмотрим по отдельности каждую из приведённых функций</w:t>
+      </w:r>
+      <w:r>
+        <w:rPr>
+          <w:rFonts w:ascii="Times New Roman" w:hAnsi="Times New Roman" w:cs="Times New Roman"/>
+          <w:sz w:val="28"/>
+          <w:szCs w:val="28"/>
+        </w:rPr>
+        <w:t>:</w:t>
+      </w:r>
+    </w:p>
+    <w:p>
+      <w:pPr>
+        <w:pStyle w:val="a3"/>
+        <w:numPr>
+          <w:ilvl w:val="0"/>
+          <w:numId w:val="14"/>
+        </w:numPr>
+        <w:spacing w:line="360" w:lineRule="auto"/>
+        <w:ind w:left="0" w:firstLine="709"/>
+        <w:jc w:val="both"/>
+        <w:rPr>
+          <w:rFonts w:ascii="Times New Roman" w:hAnsi="Times New Roman" w:cs="Times New Roman"/>
+          <w:sz w:val="28"/>
+          <w:szCs w:val="28"/>
+        </w:rPr>
+      </w:pPr>
+      <w:r>
+        <w:rPr>
+          <w:rFonts w:ascii="Times New Roman" w:hAnsi="Times New Roman" w:cs="Times New Roman"/>
+          <w:sz w:val="28"/>
+          <w:szCs w:val="28"/>
+        </w:rPr>
+        <w:t>Покупка и выставление цветов на продажу. На рынке будут отображаться цветы с указанием их рыночной стоимостью. Игрок вводит количество цветов, которое хочет приобрести и со счёта магазина снимаются деньги.</w:t>
+      </w:r>
+    </w:p>
+    <w:p>
+      <w:pPr>
+        <w:spacing w:line="360" w:lineRule="auto"/>
+        <w:jc w:val="center"/>
+        <w:rPr>
+          <w:rFonts w:ascii="Times New Roman" w:hAnsi="Times New Roman" w:cs="Times New Roman"/>
+          <w:sz w:val="28"/>
+          <w:szCs w:val="28"/>
+        </w:rPr>
+      </w:pPr>
+      <w:r>
+        <w:rPr>
+          <w:rFonts w:ascii="Times New Roman" w:hAnsi="Times New Roman" w:cs="Times New Roman"/>
+          <w:noProof/>
+          <w:sz w:val="28"/>
+          <w:szCs w:val="28"/>
+          <w:lang w:eastAsia="ru-RU"/>
+        </w:rPr>
+        <w:lastRenderedPageBreak/>
+        <w:drawing>
+          <wp:inline distT="0" distB="0" distL="0" distR="0" wp14:anchorId="5F52C556" wp14:editId="6740A1FD">
+            <wp:extent cx="1724025" cy="2219325"/>
+            <wp:effectExtent l="0" t="0" r="9525" b="9525"/>
+            <wp:docPr id="2" name="Рисунок 2" descr="C:\Users\evgeh\Desktop\diplom\flower_shop_game\diploma_documents\рынок цветов.png"/>
+            <wp:cNvGraphicFramePr>
+              <a:graphicFrameLocks xmlns:a="http://schemas.openxmlformats.org/drawingml/2006/main" noChangeAspect="1"/>
+            </wp:cNvGraphicFramePr>
+            <a:graphic xmlns:a="http://schemas.openxmlformats.org/drawingml/2006/main">
+              <a:graphicData uri="http://schemas.openxmlformats.org/drawingml/2006/picture">
+                <pic:pic xmlns:pic="http://schemas.openxmlformats.org/drawingml/2006/picture">
+                  <pic:nvPicPr>
+                    <pic:cNvPr id="0" name="Picture 2" descr="C:\Users\evgeh\Desktop\diplom\flower_shop_game\diploma_documents\рынок цветов.png"/>
+                    <pic:cNvPicPr>
+                      <a:picLocks noChangeAspect="1" noChangeArrowheads="1"/>
+                    </pic:cNvPicPr>
+                  </pic:nvPicPr>
+                  <pic:blipFill>
+                    <a:blip r:embed="rId8">
+                      <a:extLst>
+                        <a:ext uri="{28A0092B-C50C-407E-A947-70E740481C1C}">
+                          <a14:useLocalDpi xmlns:a14="http://schemas.microsoft.com/office/drawing/2010/main" val="0"/>
+                        </a:ext>
+                      </a:extLst>
+                    </a:blip>
+                    <a:srcRect/>
+                    <a:stretch>
+                      <a:fillRect/>
+                    </a:stretch>
+                  </pic:blipFill>
+                  <pic:spPr bwMode="auto">
+                    <a:xfrm>
+                      <a:off x="0" y="0"/>
+                      <a:ext cx="1724025" cy="2219325"/>
+                    </a:xfrm>
+                    <a:prstGeom prst="rect">
+                      <a:avLst/>
+                    </a:prstGeom>
+                    <a:noFill/>
+                    <a:ln>
+                      <a:noFill/>
+                    </a:ln>
+                  </pic:spPr>
+                </pic:pic>
+              </a:graphicData>
+            </a:graphic>
+          </wp:inline>
+        </w:drawing>
+      </w:r>
+    </w:p>
+    <w:p>
+      <w:pPr>
+        <w:spacing w:line="360" w:lineRule="auto"/>
+        <w:jc w:val="center"/>
+        <w:rPr>
+          <w:rFonts w:ascii="Times New Roman" w:hAnsi="Times New Roman" w:cs="Times New Roman"/>
+          <w:sz w:val="28"/>
+          <w:szCs w:val="28"/>
+        </w:rPr>
+      </w:pPr>
+      <w:r>
+        <w:rPr>
+          <w:rFonts w:ascii="Times New Roman" w:hAnsi="Times New Roman" w:cs="Times New Roman"/>
+          <w:sz w:val="28"/>
+          <w:szCs w:val="28"/>
+        </w:rPr>
+        <w:t>Рисунок 2. Отображение цветов на рынке</w:t>
+      </w:r>
+    </w:p>
+    <w:p>
+      <w:pPr>
+        <w:spacing w:line="360" w:lineRule="auto"/>
+        <w:jc w:val="center"/>
+        <w:rPr>
+          <w:rFonts w:ascii="Times New Roman" w:hAnsi="Times New Roman" w:cs="Times New Roman"/>
+          <w:sz w:val="28"/>
+          <w:szCs w:val="28"/>
+        </w:rPr>
+      </w:pPr>
+      <w:r>
+        <w:rPr>
+          <w:rFonts w:ascii="Times New Roman" w:hAnsi="Times New Roman" w:cs="Times New Roman"/>
+          <w:sz w:val="28"/>
+          <w:szCs w:val="28"/>
+        </w:rPr>
+        <w:drawing>
+          <wp:inline distT="0" distB="0" distL="0" distR="0" wp14:anchorId="2D6B7718" wp14:editId="0EC4AD90">
+            <wp:extent cx="4038600" cy="2143125"/>
+            <wp:effectExtent l="0" t="0" r="0" b="9525"/>
+            <wp:docPr id="3" name="Рисунок 3"/>
+            <wp:cNvGraphicFramePr>
+              <a:graphicFrameLocks xmlns:a="http://schemas.openxmlformats.org/drawingml/2006/main" noChangeAspect="1"/>
+            </wp:cNvGraphicFramePr>
+            <a:graphic xmlns:a="http://schemas.openxmlformats.org/drawingml/2006/main">
+              <a:graphicData uri="http://schemas.openxmlformats.org/drawingml/2006/picture">
+                <pic:pic xmlns:pic="http://schemas.openxmlformats.org/drawingml/2006/picture">
+                  <pic:nvPicPr>
+                    <pic:cNvPr id="0" name=""/>
+                    <pic:cNvPicPr/>
+                  </pic:nvPicPr>
+                  <pic:blipFill>
+                    <a:blip r:embed="rId9"/>
+                    <a:stretch>
+                      <a:fillRect/>
+                    </a:stretch>
+                  </pic:blipFill>
+                  <pic:spPr>
+                    <a:xfrm>
+                      <a:off x="0" y="0"/>
+                      <a:ext cx="4038600" cy="2143125"/>
+                    </a:xfrm>
+                    <a:prstGeom prst="rect">
+                      <a:avLst/>
+                    </a:prstGeom>
+                  </pic:spPr>
+                </pic:pic>
+              </a:graphicData>
+            </a:graphic>
+          </wp:inline>
+        </w:drawing>
+      </w:r>
+    </w:p>
+    <w:p>
+      <w:pPr>
+        <w:spacing w:line="360" w:lineRule="auto"/>
+        <w:jc w:val="center"/>
+        <w:rPr>
+          <w:rFonts w:ascii="Times New Roman" w:hAnsi="Times New Roman" w:cs="Times New Roman"/>
+          <w:sz w:val="28"/>
+          <w:szCs w:val="28"/>
+        </w:rPr>
+      </w:pPr>
+      <w:r>
+        <w:rPr>
+          <w:rFonts w:ascii="Times New Roman" w:hAnsi="Times New Roman" w:cs="Times New Roman"/>
+          <w:sz w:val="28"/>
+          <w:szCs w:val="28"/>
+        </w:rPr>
+        <w:t>Рисунок 3. Ввод количества цветов</w:t>
+      </w:r>
+    </w:p>
+    <w:p>
+      <w:pPr>
+        <w:pStyle w:val="a3"/>
+        <w:numPr>
+          <w:ilvl w:val="0"/>
+          <w:numId w:val="14"/>
+        </w:numPr>
+        <w:spacing w:line="360" w:lineRule="auto"/>
+        <w:ind w:left="0" w:firstLine="709"/>
+        <w:jc w:val="both"/>
+        <w:rPr>
+          <w:rFonts w:ascii="Times New Roman" w:hAnsi="Times New Roman" w:cs="Times New Roman"/>
+          <w:sz w:val="28"/>
+          <w:szCs w:val="28"/>
+        </w:rPr>
+      </w:pPr>
+      <w:r>
+        <w:rPr>
+          <w:rFonts w:ascii="Times New Roman" w:hAnsi="Times New Roman" w:cs="Times New Roman"/>
+          <w:sz w:val="28"/>
+          <w:szCs w:val="28"/>
+        </w:rPr>
+        <w:t>Просмотр графика популярности цветов на рынке</w:t>
+      </w:r>
+    </w:p>
+    <w:p>
+      <w:pPr>
+        <w:pStyle w:val="a3"/>
+        <w:numPr>
+          <w:ilvl w:val="0"/>
+          <w:numId w:val="14"/>
+        </w:numPr>
+        <w:spacing w:line="360" w:lineRule="auto"/>
+        <w:ind w:left="0" w:firstLine="709"/>
+        <w:jc w:val="both"/>
+        <w:rPr>
+          <w:rFonts w:ascii="Times New Roman" w:hAnsi="Times New Roman" w:cs="Times New Roman"/>
+          <w:sz w:val="28"/>
+          <w:szCs w:val="28"/>
+        </w:rPr>
+      </w:pPr>
+      <w:r>
+        <w:rPr>
+          <w:rFonts w:ascii="Times New Roman" w:hAnsi="Times New Roman" w:cs="Times New Roman"/>
+          <w:sz w:val="28"/>
+          <w:szCs w:val="28"/>
+        </w:rPr>
+        <w:t>Наём и увольнение сотрудников</w:t>
+      </w:r>
       <w:proofErr w:type="gramStart"/>
       <w:r>
         <w:rPr>
           <w:rFonts w:ascii="Times New Roman" w:hAnsi="Times New Roman" w:cs="Times New Roman"/>
           <w:sz w:val="28"/>
           <w:szCs w:val="28"/>
-          <w:lang w:val="en-US"/>
-        </w:rPr>
-        <w:t>UIManager</w:t>
-      </w:r>
-      <w:proofErr w:type="spellEnd"/>
-      <w:r>
-        <w:rPr>
-          <w:rFonts w:ascii="Times New Roman" w:hAnsi="Times New Roman" w:cs="Times New Roman"/>
-          <w:sz w:val="28"/>
-          <w:szCs w:val="28"/>
-        </w:rPr>
-        <w:t xml:space="preserve"> – </w:t>
-      </w:r>
-      <w:r>
-        <w:rPr>
-          <w:rFonts w:ascii="Times New Roman" w:hAnsi="Times New Roman" w:cs="Times New Roman"/>
-          <w:sz w:val="28"/>
-          <w:szCs w:val="28"/>
-        </w:rPr>
-        <w:t>модуль работы с пользовательским интерфейсом, для отображения информации и реагирования на действия игрока.</w:t>
+        </w:rPr>
+        <w:t>.</w:t>
       </w:r>
       <w:proofErr w:type="gramEnd"/>
+      <w:r>
+        <w:rPr>
+          <w:rFonts w:ascii="Times New Roman" w:hAnsi="Times New Roman" w:cs="Times New Roman"/>
+          <w:sz w:val="28"/>
+          <w:szCs w:val="28"/>
+        </w:rPr>
+        <w:t xml:space="preserve"> На бирже труда игрок может выбрать любого сотрудника и нанять его к себе на работу. Также в списке уже работающих сотрудников игрок может выбрать любого и уволить его.</w:t>
+      </w:r>
+    </w:p>
+    <w:p>
+      <w:pPr>
+        <w:spacing w:line="360" w:lineRule="auto"/>
+        <w:jc w:val="center"/>
+        <w:rPr>
+          <w:rFonts w:ascii="Times New Roman" w:hAnsi="Times New Roman" w:cs="Times New Roman"/>
+          <w:sz w:val="28"/>
+          <w:szCs w:val="28"/>
+        </w:rPr>
+      </w:pPr>
+      <w:r>
+        <w:rPr>
+          <w:rFonts w:ascii="Times New Roman" w:hAnsi="Times New Roman" w:cs="Times New Roman"/>
+          <w:noProof/>
+          <w:sz w:val="28"/>
+          <w:szCs w:val="28"/>
+          <w:lang w:eastAsia="ru-RU"/>
+        </w:rPr>
+        <w:lastRenderedPageBreak/>
+        <w:drawing>
+          <wp:inline distT="0" distB="0" distL="0" distR="0" wp14:anchorId="004CAB1F" wp14:editId="730351C0">
+            <wp:extent cx="4772025" cy="2597164"/>
+            <wp:effectExtent l="0" t="0" r="0" b="0"/>
+            <wp:docPr id="4" name="Рисунок 4" descr="C:\Users\evgeh\Desktop\diplom\flower_shop_game\diploma_documents\биржа труда.png"/>
+            <wp:cNvGraphicFramePr>
+              <a:graphicFrameLocks xmlns:a="http://schemas.openxmlformats.org/drawingml/2006/main" noChangeAspect="1"/>
+            </wp:cNvGraphicFramePr>
+            <a:graphic xmlns:a="http://schemas.openxmlformats.org/drawingml/2006/main">
+              <a:graphicData uri="http://schemas.openxmlformats.org/drawingml/2006/picture">
+                <pic:pic xmlns:pic="http://schemas.openxmlformats.org/drawingml/2006/picture">
+                  <pic:nvPicPr>
+                    <pic:cNvPr id="0" name="Picture 3" descr="C:\Users\evgeh\Desktop\diplom\flower_shop_game\diploma_documents\биржа труда.png"/>
+                    <pic:cNvPicPr>
+                      <a:picLocks noChangeAspect="1" noChangeArrowheads="1"/>
+                    </pic:cNvPicPr>
+                  </pic:nvPicPr>
+                  <pic:blipFill>
+                    <a:blip r:embed="rId10">
+                      <a:extLst>
+                        <a:ext uri="{28A0092B-C50C-407E-A947-70E740481C1C}">
+                          <a14:useLocalDpi xmlns:a14="http://schemas.microsoft.com/office/drawing/2010/main" val="0"/>
+                        </a:ext>
+                      </a:extLst>
+                    </a:blip>
+                    <a:srcRect/>
+                    <a:stretch>
+                      <a:fillRect/>
+                    </a:stretch>
+                  </pic:blipFill>
+                  <pic:spPr bwMode="auto">
+                    <a:xfrm>
+                      <a:off x="0" y="0"/>
+                      <a:ext cx="4772025" cy="2597164"/>
+                    </a:xfrm>
+                    <a:prstGeom prst="rect">
+                      <a:avLst/>
+                    </a:prstGeom>
+                    <a:noFill/>
+                    <a:ln>
+                      <a:noFill/>
+                    </a:ln>
+                  </pic:spPr>
+                </pic:pic>
+              </a:graphicData>
+            </a:graphic>
+          </wp:inline>
+        </w:drawing>
+      </w:r>
+    </w:p>
+    <w:p>
+      <w:pPr>
+        <w:spacing w:line="360" w:lineRule="auto"/>
+        <w:jc w:val="center"/>
+        <w:rPr>
+          <w:rFonts w:ascii="Times New Roman" w:hAnsi="Times New Roman" w:cs="Times New Roman"/>
+          <w:sz w:val="28"/>
+          <w:szCs w:val="28"/>
+        </w:rPr>
+      </w:pPr>
+      <w:r>
+        <w:rPr>
+          <w:rFonts w:ascii="Times New Roman" w:hAnsi="Times New Roman" w:cs="Times New Roman"/>
+          <w:sz w:val="28"/>
+          <w:szCs w:val="28"/>
+        </w:rPr>
+        <w:t>Рисунок 4. Биржа труда сотрудников</w:t>
+      </w:r>
+    </w:p>
+    <w:p>
+      <w:pPr>
+        <w:spacing w:line="360" w:lineRule="auto"/>
+        <w:jc w:val="center"/>
+        <w:rPr>
+          <w:rFonts w:ascii="Times New Roman" w:hAnsi="Times New Roman" w:cs="Times New Roman"/>
+          <w:sz w:val="28"/>
+          <w:szCs w:val="28"/>
+        </w:rPr>
+      </w:pPr>
+      <w:r>
+        <w:rPr>
+          <w:rFonts w:ascii="Times New Roman" w:hAnsi="Times New Roman" w:cs="Times New Roman"/>
+          <w:noProof/>
+          <w:sz w:val="28"/>
+          <w:szCs w:val="28"/>
+          <w:lang w:eastAsia="ru-RU"/>
+        </w:rPr>
+        <w:drawing>
+          <wp:inline distT="0" distB="0" distL="0" distR="0" wp14:anchorId="2590C5F7" wp14:editId="124C1DFA">
+            <wp:extent cx="4657725" cy="2555566"/>
+            <wp:effectExtent l="0" t="0" r="0" b="0"/>
+            <wp:docPr id="5" name="Рисунок 5" descr="C:\Users\evgeh\Desktop\diplom\flower_shop_game\diploma_documents\рабочие.png"/>
+            <wp:cNvGraphicFramePr>
+              <a:graphicFrameLocks xmlns:a="http://schemas.openxmlformats.org/drawingml/2006/main" noChangeAspect="1"/>
+            </wp:cNvGraphicFramePr>
+            <a:graphic xmlns:a="http://schemas.openxmlformats.org/drawingml/2006/main">
+              <a:graphicData uri="http://schemas.openxmlformats.org/drawingml/2006/picture">
+                <pic:pic xmlns:pic="http://schemas.openxmlformats.org/drawingml/2006/picture">
+                  <pic:nvPicPr>
+                    <pic:cNvPr id="0" name="Picture 4" descr="C:\Users\evgeh\Desktop\diplom\flower_shop_game\diploma_documents\рабочие.png"/>
+                    <pic:cNvPicPr>
+                      <a:picLocks noChangeAspect="1" noChangeArrowheads="1"/>
+                    </pic:cNvPicPr>
+                  </pic:nvPicPr>
+                  <pic:blipFill>
+                    <a:blip r:embed="rId11">
+                      <a:extLst>
+                        <a:ext uri="{28A0092B-C50C-407E-A947-70E740481C1C}">
+                          <a14:useLocalDpi xmlns:a14="http://schemas.microsoft.com/office/drawing/2010/main" val="0"/>
+                        </a:ext>
+                      </a:extLst>
+                    </a:blip>
+                    <a:srcRect/>
+                    <a:stretch>
+                      <a:fillRect/>
+                    </a:stretch>
+                  </pic:blipFill>
+                  <pic:spPr bwMode="auto">
+                    <a:xfrm>
+                      <a:off x="0" y="0"/>
+                      <a:ext cx="4664878" cy="2559491"/>
+                    </a:xfrm>
+                    <a:prstGeom prst="rect">
+                      <a:avLst/>
+                    </a:prstGeom>
+                    <a:noFill/>
+                    <a:ln>
+                      <a:noFill/>
+                    </a:ln>
+                  </pic:spPr>
+                </pic:pic>
+              </a:graphicData>
+            </a:graphic>
+          </wp:inline>
+        </w:drawing>
+      </w:r>
+    </w:p>
+    <w:p>
+      <w:pPr>
+        <w:spacing w:line="360" w:lineRule="auto"/>
+        <w:jc w:val="center"/>
+        <w:rPr>
+          <w:rFonts w:ascii="Times New Roman" w:hAnsi="Times New Roman" w:cs="Times New Roman"/>
+          <w:sz w:val="28"/>
+          <w:szCs w:val="28"/>
+        </w:rPr>
+      </w:pPr>
+      <w:r>
+        <w:rPr>
+          <w:rFonts w:ascii="Times New Roman" w:hAnsi="Times New Roman" w:cs="Times New Roman"/>
+          <w:sz w:val="28"/>
+          <w:szCs w:val="28"/>
+        </w:rPr>
+        <w:t>Рисунок 5. Нанятые на работу сотрудники</w:t>
+      </w:r>
+    </w:p>
+    <w:p>
+      <w:pPr>
+        <w:pStyle w:val="a3"/>
+        <w:numPr>
+          <w:ilvl w:val="0"/>
+          <w:numId w:val="14"/>
+        </w:numPr>
+        <w:spacing w:line="360" w:lineRule="auto"/>
+        <w:ind w:left="0" w:firstLine="709"/>
+        <w:jc w:val="both"/>
+        <w:rPr>
+          <w:rFonts w:ascii="Times New Roman" w:hAnsi="Times New Roman" w:cs="Times New Roman"/>
+          <w:sz w:val="28"/>
+          <w:szCs w:val="28"/>
+        </w:rPr>
+      </w:pPr>
+      <w:r>
+        <w:rPr>
+          <w:rFonts w:ascii="Times New Roman" w:hAnsi="Times New Roman" w:cs="Times New Roman"/>
+          <w:sz w:val="28"/>
+          <w:szCs w:val="28"/>
+        </w:rPr>
+        <w:t xml:space="preserve">Старт рабочего дня. При начале рабочего дня выбираются до двух сотрудников, которые будут обслуживать клиентов. </w:t>
+      </w:r>
+    </w:p>
+    <w:p>
+      <w:pPr>
+        <w:spacing w:line="360" w:lineRule="auto"/>
+        <w:jc w:val="center"/>
+        <w:rPr>
+          <w:rFonts w:ascii="Times New Roman" w:hAnsi="Times New Roman" w:cs="Times New Roman"/>
+          <w:sz w:val="28"/>
+          <w:szCs w:val="28"/>
+        </w:rPr>
+      </w:pPr>
+      <w:r>
+        <w:rPr>
+          <w:rFonts w:ascii="Times New Roman" w:hAnsi="Times New Roman" w:cs="Times New Roman"/>
+          <w:noProof/>
+          <w:sz w:val="28"/>
+          <w:szCs w:val="28"/>
+          <w:lang w:eastAsia="ru-RU"/>
+        </w:rPr>
+        <w:lastRenderedPageBreak/>
+        <w:drawing>
+          <wp:inline distT="0" distB="0" distL="0" distR="0" wp14:anchorId="2D7510B9" wp14:editId="64964144">
+            <wp:extent cx="4705350" cy="2502106"/>
+            <wp:effectExtent l="0" t="0" r="0" b="0"/>
+            <wp:docPr id="6" name="Рисунок 6" descr="C:\Users\evgeh\Desktop\diplom\flower_shop_game\diploma_documents\старт.png"/>
+            <wp:cNvGraphicFramePr>
+              <a:graphicFrameLocks xmlns:a="http://schemas.openxmlformats.org/drawingml/2006/main" noChangeAspect="1"/>
+            </wp:cNvGraphicFramePr>
+            <a:graphic xmlns:a="http://schemas.openxmlformats.org/drawingml/2006/main">
+              <a:graphicData uri="http://schemas.openxmlformats.org/drawingml/2006/picture">
+                <pic:pic xmlns:pic="http://schemas.openxmlformats.org/drawingml/2006/picture">
+                  <pic:nvPicPr>
+                    <pic:cNvPr id="0" name="Picture 11" descr="C:\Users\evgeh\Desktop\diplom\flower_shop_game\diploma_documents\старт.png"/>
+                    <pic:cNvPicPr>
+                      <a:picLocks noChangeAspect="1" noChangeArrowheads="1"/>
+                    </pic:cNvPicPr>
+                  </pic:nvPicPr>
+                  <pic:blipFill>
+                    <a:blip r:embed="rId12">
+                      <a:extLst>
+                        <a:ext uri="{28A0092B-C50C-407E-A947-70E740481C1C}">
+                          <a14:useLocalDpi xmlns:a14="http://schemas.microsoft.com/office/drawing/2010/main" val="0"/>
+                        </a:ext>
+                      </a:extLst>
+                    </a:blip>
+                    <a:srcRect/>
+                    <a:stretch>
+                      <a:fillRect/>
+                    </a:stretch>
+                  </pic:blipFill>
+                  <pic:spPr bwMode="auto">
+                    <a:xfrm>
+                      <a:off x="0" y="0"/>
+                      <a:ext cx="4702836" cy="2500769"/>
+                    </a:xfrm>
+                    <a:prstGeom prst="rect">
+                      <a:avLst/>
+                    </a:prstGeom>
+                    <a:noFill/>
+                    <a:ln>
+                      <a:noFill/>
+                    </a:ln>
+                  </pic:spPr>
+                </pic:pic>
+              </a:graphicData>
+            </a:graphic>
+          </wp:inline>
+        </w:drawing>
+      </w:r>
+    </w:p>
+    <w:p>
+      <w:pPr>
+        <w:spacing w:line="360" w:lineRule="auto"/>
+        <w:jc w:val="center"/>
+        <w:rPr>
+          <w:rFonts w:ascii="Times New Roman" w:hAnsi="Times New Roman" w:cs="Times New Roman"/>
+          <w:sz w:val="28"/>
+          <w:szCs w:val="28"/>
+        </w:rPr>
+      </w:pPr>
+      <w:r>
+        <w:rPr>
+          <w:rFonts w:ascii="Times New Roman" w:hAnsi="Times New Roman" w:cs="Times New Roman"/>
+          <w:sz w:val="28"/>
+          <w:szCs w:val="28"/>
+        </w:rPr>
+        <w:t>Рисунок 6. Начало рабочего дня</w:t>
+      </w:r>
+    </w:p>
+    <w:p>
+      <w:pPr>
+        <w:pStyle w:val="a3"/>
+        <w:numPr>
+          <w:ilvl w:val="0"/>
+          <w:numId w:val="14"/>
+        </w:numPr>
+        <w:spacing w:line="360" w:lineRule="auto"/>
+        <w:ind w:left="0" w:firstLine="709"/>
+        <w:jc w:val="both"/>
+        <w:rPr>
+          <w:rFonts w:ascii="Times New Roman" w:hAnsi="Times New Roman" w:cs="Times New Roman"/>
+          <w:sz w:val="28"/>
+          <w:szCs w:val="28"/>
+        </w:rPr>
+      </w:pPr>
+      <w:r>
+        <w:rPr>
+          <w:rFonts w:ascii="Times New Roman" w:hAnsi="Times New Roman" w:cs="Times New Roman"/>
+          <w:sz w:val="28"/>
+          <w:szCs w:val="28"/>
+        </w:rPr>
+        <w:t xml:space="preserve">Указание часовой ставки в течение рабочего дня. </w:t>
+      </w:r>
+      <w:r>
+        <w:rPr>
+          <w:rFonts w:ascii="Times New Roman" w:hAnsi="Times New Roman" w:cs="Times New Roman"/>
+          <w:sz w:val="28"/>
+          <w:szCs w:val="28"/>
+        </w:rPr>
+        <w:t>Каждому сотруднику устанавливается ставка в час, которую он будет получать в течение рабочего дня.</w:t>
+      </w:r>
+    </w:p>
+    <w:p>
+      <w:pPr>
+        <w:spacing w:line="360" w:lineRule="auto"/>
+        <w:jc w:val="center"/>
+        <w:rPr>
+          <w:rFonts w:ascii="Times New Roman" w:hAnsi="Times New Roman" w:cs="Times New Roman"/>
+          <w:sz w:val="28"/>
+          <w:szCs w:val="28"/>
+        </w:rPr>
+      </w:pPr>
+      <w:r>
+        <w:rPr>
+          <w:rFonts w:ascii="Times New Roman" w:hAnsi="Times New Roman" w:cs="Times New Roman"/>
+          <w:noProof/>
+          <w:sz w:val="28"/>
+          <w:szCs w:val="28"/>
+          <w:lang w:eastAsia="ru-RU"/>
+        </w:rPr>
+        <w:drawing>
+          <wp:inline distT="0" distB="0" distL="0" distR="0" wp14:anchorId="229A723D" wp14:editId="39C892F1">
+            <wp:extent cx="3114675" cy="1504950"/>
+            <wp:effectExtent l="0" t="0" r="9525" b="0"/>
+            <wp:docPr id="7" name="Рисунок 7" descr="C:\Users\evgeh\Desktop\diplom\flower_shop_game\diploma_documents\ставка.png"/>
+            <wp:cNvGraphicFramePr>
+              <a:graphicFrameLocks xmlns:a="http://schemas.openxmlformats.org/drawingml/2006/main" noChangeAspect="1"/>
+            </wp:cNvGraphicFramePr>
+            <a:graphic xmlns:a="http://schemas.openxmlformats.org/drawingml/2006/main">
+              <a:graphicData uri="http://schemas.openxmlformats.org/drawingml/2006/picture">
+                <pic:pic xmlns:pic="http://schemas.openxmlformats.org/drawingml/2006/picture">
+                  <pic:nvPicPr>
+                    <pic:cNvPr id="0" name="Picture 12" descr="C:\Users\evgeh\Desktop\diplom\flower_shop_game\diploma_documents\ставка.png"/>
+                    <pic:cNvPicPr>
+                      <a:picLocks noChangeAspect="1" noChangeArrowheads="1"/>
+                    </pic:cNvPicPr>
+                  </pic:nvPicPr>
+                  <pic:blipFill>
+                    <a:blip r:embed="rId13">
+                      <a:extLst>
+                        <a:ext uri="{28A0092B-C50C-407E-A947-70E740481C1C}">
+                          <a14:useLocalDpi xmlns:a14="http://schemas.microsoft.com/office/drawing/2010/main" val="0"/>
+                        </a:ext>
+                      </a:extLst>
+                    </a:blip>
+                    <a:srcRect/>
+                    <a:stretch>
+                      <a:fillRect/>
+                    </a:stretch>
+                  </pic:blipFill>
+                  <pic:spPr bwMode="auto">
+                    <a:xfrm>
+                      <a:off x="0" y="0"/>
+                      <a:ext cx="3114675" cy="1504950"/>
+                    </a:xfrm>
+                    <a:prstGeom prst="rect">
+                      <a:avLst/>
+                    </a:prstGeom>
+                    <a:noFill/>
+                    <a:ln>
+                      <a:noFill/>
+                    </a:ln>
+                  </pic:spPr>
+                </pic:pic>
+              </a:graphicData>
+            </a:graphic>
+          </wp:inline>
+        </w:drawing>
+      </w:r>
+    </w:p>
+    <w:p>
+      <w:pPr>
+        <w:spacing w:line="360" w:lineRule="auto"/>
+        <w:jc w:val="center"/>
+        <w:rPr>
+          <w:rFonts w:ascii="Times New Roman" w:hAnsi="Times New Roman" w:cs="Times New Roman"/>
+          <w:sz w:val="28"/>
+          <w:szCs w:val="28"/>
+        </w:rPr>
+      </w:pPr>
+      <w:r>
+        <w:rPr>
+          <w:rFonts w:ascii="Times New Roman" w:hAnsi="Times New Roman" w:cs="Times New Roman"/>
+          <w:sz w:val="28"/>
+          <w:szCs w:val="28"/>
+        </w:rPr>
+        <w:t>Рисунок 7. Указание часовой ставки для сотрудника</w:t>
+      </w:r>
+    </w:p>
+    <w:p>
+      <w:pPr>
+        <w:pStyle w:val="a3"/>
+        <w:numPr>
+          <w:ilvl w:val="0"/>
+          <w:numId w:val="14"/>
+        </w:numPr>
+        <w:spacing w:line="360" w:lineRule="auto"/>
+        <w:ind w:left="0" w:firstLine="709"/>
+        <w:jc w:val="both"/>
+        <w:rPr>
+          <w:rFonts w:ascii="Times New Roman" w:hAnsi="Times New Roman" w:cs="Times New Roman"/>
+          <w:sz w:val="28"/>
+          <w:szCs w:val="28"/>
+        </w:rPr>
+      </w:pPr>
+      <w:r>
+        <w:rPr>
+          <w:rFonts w:ascii="Times New Roman" w:hAnsi="Times New Roman" w:cs="Times New Roman"/>
+          <w:sz w:val="28"/>
+          <w:szCs w:val="28"/>
+        </w:rPr>
+        <w:t>Просмотр статистики</w:t>
+      </w:r>
+      <w:proofErr w:type="gramStart"/>
+      <w:r>
+        <w:rPr>
+          <w:rFonts w:ascii="Times New Roman" w:hAnsi="Times New Roman" w:cs="Times New Roman"/>
+          <w:sz w:val="28"/>
+          <w:szCs w:val="28"/>
+        </w:rPr>
+        <w:t>.</w:t>
+      </w:r>
+      <w:proofErr w:type="gramEnd"/>
+      <w:r>
+        <w:rPr>
+          <w:rFonts w:ascii="Times New Roman" w:hAnsi="Times New Roman" w:cs="Times New Roman"/>
+          <w:sz w:val="28"/>
+          <w:szCs w:val="28"/>
+        </w:rPr>
+        <w:t xml:space="preserve"> После каждой смены можно будет просматривать статистику за рабочий день. Также можно просматривать статистику за всё время.</w:t>
+      </w:r>
+    </w:p>
+    <w:p>
+      <w:pPr>
+        <w:spacing w:line="360" w:lineRule="auto"/>
+        <w:jc w:val="center"/>
+        <w:rPr>
+          <w:rFonts w:ascii="Times New Roman" w:hAnsi="Times New Roman" w:cs="Times New Roman"/>
+          <w:sz w:val="28"/>
+          <w:szCs w:val="28"/>
+        </w:rPr>
+      </w:pPr>
+      <w:r>
+        <w:rPr>
+          <w:rFonts w:ascii="Times New Roman" w:hAnsi="Times New Roman" w:cs="Times New Roman"/>
+          <w:noProof/>
+          <w:sz w:val="28"/>
+          <w:szCs w:val="28"/>
+          <w:lang w:eastAsia="ru-RU"/>
+        </w:rPr>
+        <w:lastRenderedPageBreak/>
+        <w:drawing>
+          <wp:inline distT="0" distB="0" distL="0" distR="0" wp14:anchorId="5A43C215" wp14:editId="22AC41E9">
+            <wp:extent cx="5162550" cy="2786863"/>
+            <wp:effectExtent l="0" t="0" r="0" b="0"/>
+            <wp:docPr id="8" name="Рисунок 8" descr="C:\Users\evgeh\Desktop\diplom\flower_shop_game\diploma_documents\статс.png"/>
+            <wp:cNvGraphicFramePr>
+              <a:graphicFrameLocks xmlns:a="http://schemas.openxmlformats.org/drawingml/2006/main" noChangeAspect="1"/>
+            </wp:cNvGraphicFramePr>
+            <a:graphic xmlns:a="http://schemas.openxmlformats.org/drawingml/2006/main">
+              <a:graphicData uri="http://schemas.openxmlformats.org/drawingml/2006/picture">
+                <pic:pic xmlns:pic="http://schemas.openxmlformats.org/drawingml/2006/picture">
+                  <pic:nvPicPr>
+                    <pic:cNvPr id="0" name="Picture 13" descr="C:\Users\evgeh\Desktop\diplom\flower_shop_game\diploma_documents\статс.png"/>
+                    <pic:cNvPicPr>
+                      <a:picLocks noChangeAspect="1" noChangeArrowheads="1"/>
+                    </pic:cNvPicPr>
+                  </pic:nvPicPr>
+                  <pic:blipFill>
+                    <a:blip r:embed="rId14">
+                      <a:extLst>
+                        <a:ext uri="{28A0092B-C50C-407E-A947-70E740481C1C}">
+                          <a14:useLocalDpi xmlns:a14="http://schemas.microsoft.com/office/drawing/2010/main" val="0"/>
+                        </a:ext>
+                      </a:extLst>
+                    </a:blip>
+                    <a:srcRect/>
+                    <a:stretch>
+                      <a:fillRect/>
+                    </a:stretch>
+                  </pic:blipFill>
+                  <pic:spPr bwMode="auto">
+                    <a:xfrm>
+                      <a:off x="0" y="0"/>
+                      <a:ext cx="5159792" cy="2785374"/>
+                    </a:xfrm>
+                    <a:prstGeom prst="rect">
+                      <a:avLst/>
+                    </a:prstGeom>
+                    <a:noFill/>
+                    <a:ln>
+                      <a:noFill/>
+                    </a:ln>
+                  </pic:spPr>
+                </pic:pic>
+              </a:graphicData>
+            </a:graphic>
+          </wp:inline>
+        </w:drawing>
+      </w:r>
+    </w:p>
+    <w:p>
+      <w:pPr>
+        <w:spacing w:line="360" w:lineRule="auto"/>
+        <w:jc w:val="center"/>
+        <w:rPr>
+          <w:rFonts w:ascii="Times New Roman" w:hAnsi="Times New Roman" w:cs="Times New Roman"/>
+          <w:sz w:val="28"/>
+          <w:szCs w:val="28"/>
+        </w:rPr>
+      </w:pPr>
+      <w:r>
+        <w:rPr>
+          <w:rFonts w:ascii="Times New Roman" w:hAnsi="Times New Roman" w:cs="Times New Roman"/>
+          <w:sz w:val="28"/>
+          <w:szCs w:val="28"/>
+        </w:rPr>
+        <w:t>Рисунок 8. Просмотр статистики</w:t>
+      </w:r>
     </w:p>
     <w:p>
       <w:pPr>
@@ -7860,7 +9129,7 @@
           <w:szCs w:val="28"/>
         </w:rPr>
       </w:pPr>
-      <w:bookmarkStart w:id="10" w:name="_Toc195551698"/>
+      <w:bookmarkStart w:id="9" w:name="_Toc195551698"/>
       <w:r>
         <w:rPr>
           <w:rFonts w:ascii="Times New Roman" w:hAnsi="Times New Roman" w:cs="Times New Roman"/>
@@ -7871,7 +9140,1054 @@
         </w:rPr>
         <w:t>2.3. Проектирование базы данных для мобильной игры с элементами обучения финансовой грамотности для детей</w:t>
       </w:r>
-      <w:bookmarkEnd w:id="10"/>
+      <w:bookmarkEnd w:id="9"/>
+    </w:p>
+    <w:p>
+      <w:pPr>
+        <w:spacing w:line="360" w:lineRule="auto"/>
+        <w:ind w:firstLine="709"/>
+        <w:jc w:val="both"/>
+        <w:rPr>
+          <w:rFonts w:ascii="Times New Roman" w:hAnsi="Times New Roman" w:cs="Times New Roman"/>
+          <w:sz w:val="28"/>
+          <w:szCs w:val="28"/>
+        </w:rPr>
+      </w:pPr>
+      <w:r>
+        <w:rPr>
+          <w:rFonts w:ascii="Times New Roman" w:hAnsi="Times New Roman" w:cs="Times New Roman"/>
+          <w:sz w:val="28"/>
+          <w:szCs w:val="28"/>
+        </w:rPr>
+        <w:t xml:space="preserve">База данных </w:t>
+      </w:r>
+      <w:r>
+        <w:rPr>
+          <w:rFonts w:ascii="Times New Roman" w:hAnsi="Times New Roman" w:cs="Times New Roman"/>
+          <w:sz w:val="28"/>
+          <w:szCs w:val="28"/>
+        </w:rPr>
+        <w:t xml:space="preserve">в </w:t>
+      </w:r>
+      <w:r>
+        <w:rPr>
+          <w:rFonts w:ascii="Times New Roman" w:hAnsi="Times New Roman" w:cs="Times New Roman"/>
+          <w:sz w:val="28"/>
+          <w:szCs w:val="28"/>
+        </w:rPr>
+        <w:t>мобильной игре с элементами обучения финансовой грамотности для детей</w:t>
+      </w:r>
+      <w:r>
+        <w:rPr>
+          <w:rFonts w:ascii="Times New Roman" w:hAnsi="Times New Roman" w:cs="Times New Roman"/>
+          <w:sz w:val="28"/>
+          <w:szCs w:val="28"/>
+        </w:rPr>
+        <w:t xml:space="preserve"> играет ключевую роль, обеспечивая сохранение прогресса игрока, управление игровыми сущностями (цветы, сотрудники, финансы) и поддержку сложных механик (динамика цен, статистика спроса, случайные события). Так как игра относится к жанру экономических симуляторов, где важна согласованность данных и возможность их быстрого анализа, была выбрана реляционная СУБД </w:t>
+      </w:r>
+      <w:proofErr w:type="spellStart"/>
+      <w:r>
+        <w:rPr>
+          <w:rFonts w:ascii="Times New Roman" w:hAnsi="Times New Roman" w:cs="Times New Roman"/>
+          <w:sz w:val="28"/>
+          <w:szCs w:val="28"/>
+        </w:rPr>
+        <w:t>SQLite</w:t>
+      </w:r>
+      <w:proofErr w:type="spellEnd"/>
+      <w:r>
+        <w:rPr>
+          <w:rFonts w:ascii="Times New Roman" w:hAnsi="Times New Roman" w:cs="Times New Roman"/>
+          <w:sz w:val="28"/>
+          <w:szCs w:val="28"/>
+        </w:rPr>
+        <w:t>, оптимальная для мобильных платформ.</w:t>
+      </w:r>
+    </w:p>
+    <w:p>
+      <w:pPr>
+        <w:spacing w:line="360" w:lineRule="auto"/>
+        <w:ind w:firstLine="709"/>
+        <w:jc w:val="both"/>
+        <w:rPr>
+          <w:rFonts w:ascii="Times New Roman" w:hAnsi="Times New Roman" w:cs="Times New Roman"/>
+          <w:sz w:val="28"/>
+          <w:szCs w:val="28"/>
+          <w:lang w:val="en-US"/>
+        </w:rPr>
+      </w:pPr>
+      <w:r>
+        <w:rPr>
+          <w:rFonts w:ascii="Times New Roman" w:hAnsi="Times New Roman" w:cs="Times New Roman"/>
+          <w:sz w:val="28"/>
+          <w:szCs w:val="28"/>
+        </w:rPr>
+        <w:t>В базе данных представлены следующие сущности</w:t>
+      </w:r>
+      <w:r>
+        <w:rPr>
+          <w:rFonts w:ascii="Times New Roman" w:hAnsi="Times New Roman" w:cs="Times New Roman"/>
+          <w:sz w:val="28"/>
+          <w:szCs w:val="28"/>
+        </w:rPr>
+        <w:t>:</w:t>
+      </w:r>
+    </w:p>
+    <w:p>
+      <w:pPr>
+        <w:pStyle w:val="a3"/>
+        <w:numPr>
+          <w:ilvl w:val="0"/>
+          <w:numId w:val="15"/>
+        </w:numPr>
+        <w:spacing w:line="360" w:lineRule="auto"/>
+        <w:ind w:left="0" w:firstLine="709"/>
+        <w:jc w:val="both"/>
+        <w:rPr>
+          <w:rFonts w:ascii="Times New Roman" w:hAnsi="Times New Roman" w:cs="Times New Roman"/>
+          <w:sz w:val="28"/>
+          <w:szCs w:val="28"/>
+          <w:lang w:val="en-US"/>
+        </w:rPr>
+      </w:pPr>
+      <w:r>
+        <w:rPr>
+          <w:rFonts w:ascii="Times New Roman" w:hAnsi="Times New Roman" w:cs="Times New Roman"/>
+          <w:sz w:val="28"/>
+          <w:szCs w:val="28"/>
+          <w:lang w:val="en-US"/>
+        </w:rPr>
+        <w:t xml:space="preserve">Flower – </w:t>
+      </w:r>
+      <w:r>
+        <w:rPr>
+          <w:rFonts w:ascii="Times New Roman" w:hAnsi="Times New Roman" w:cs="Times New Roman"/>
+          <w:sz w:val="28"/>
+          <w:szCs w:val="28"/>
+        </w:rPr>
+        <w:t>содержит информацию о цветах</w:t>
+      </w:r>
+    </w:p>
+    <w:p>
+      <w:pPr>
+        <w:pStyle w:val="a3"/>
+        <w:numPr>
+          <w:ilvl w:val="0"/>
+          <w:numId w:val="15"/>
+        </w:numPr>
+        <w:spacing w:line="360" w:lineRule="auto"/>
+        <w:ind w:left="0" w:firstLine="709"/>
+        <w:jc w:val="both"/>
+        <w:rPr>
+          <w:rFonts w:ascii="Times New Roman" w:hAnsi="Times New Roman" w:cs="Times New Roman"/>
+          <w:sz w:val="28"/>
+          <w:szCs w:val="28"/>
+        </w:rPr>
+      </w:pPr>
+      <w:r>
+        <w:rPr>
+          <w:rFonts w:ascii="Times New Roman" w:hAnsi="Times New Roman" w:cs="Times New Roman"/>
+          <w:sz w:val="28"/>
+          <w:szCs w:val="28"/>
+          <w:lang w:val="en-US"/>
+        </w:rPr>
+        <w:t>Popularity</w:t>
+      </w:r>
+      <w:r>
+        <w:rPr>
+          <w:rFonts w:ascii="Times New Roman" w:hAnsi="Times New Roman" w:cs="Times New Roman"/>
+          <w:sz w:val="28"/>
+          <w:szCs w:val="28"/>
+        </w:rPr>
+        <w:t xml:space="preserve"> </w:t>
+      </w:r>
+      <w:r>
+        <w:rPr>
+          <w:rFonts w:ascii="Times New Roman" w:hAnsi="Times New Roman" w:cs="Times New Roman"/>
+          <w:sz w:val="28"/>
+          <w:szCs w:val="28"/>
+          <w:lang w:val="en-US"/>
+        </w:rPr>
+        <w:t>story</w:t>
+      </w:r>
+      <w:r>
+        <w:rPr>
+          <w:rFonts w:ascii="Times New Roman" w:hAnsi="Times New Roman" w:cs="Times New Roman"/>
+          <w:sz w:val="28"/>
+          <w:szCs w:val="28"/>
+        </w:rPr>
+        <w:t xml:space="preserve"> – </w:t>
+      </w:r>
+      <w:r>
+        <w:rPr>
+          <w:rFonts w:ascii="Times New Roman" w:hAnsi="Times New Roman" w:cs="Times New Roman"/>
+          <w:sz w:val="28"/>
+          <w:szCs w:val="28"/>
+        </w:rPr>
+        <w:t>содержит информацию об истории популярности каждого цветка</w:t>
+      </w:r>
+    </w:p>
+    <w:p>
+      <w:pPr>
+        <w:pStyle w:val="a3"/>
+        <w:numPr>
+          <w:ilvl w:val="0"/>
+          <w:numId w:val="15"/>
+        </w:numPr>
+        <w:spacing w:line="360" w:lineRule="auto"/>
+        <w:ind w:left="0" w:firstLine="709"/>
+        <w:jc w:val="both"/>
+        <w:rPr>
+          <w:rFonts w:ascii="Times New Roman" w:hAnsi="Times New Roman" w:cs="Times New Roman"/>
+          <w:sz w:val="28"/>
+          <w:szCs w:val="28"/>
+        </w:rPr>
+      </w:pPr>
+      <w:r>
+        <w:rPr>
+          <w:rFonts w:ascii="Times New Roman" w:hAnsi="Times New Roman" w:cs="Times New Roman"/>
+          <w:sz w:val="28"/>
+          <w:szCs w:val="28"/>
+          <w:lang w:val="en-US"/>
+        </w:rPr>
+        <w:t>Popularity</w:t>
+      </w:r>
+      <w:r>
+        <w:rPr>
+          <w:rFonts w:ascii="Times New Roman" w:hAnsi="Times New Roman" w:cs="Times New Roman"/>
+          <w:sz w:val="28"/>
+          <w:szCs w:val="28"/>
+        </w:rPr>
+        <w:t xml:space="preserve"> </w:t>
+      </w:r>
+      <w:r>
+        <w:rPr>
+          <w:rFonts w:ascii="Times New Roman" w:hAnsi="Times New Roman" w:cs="Times New Roman"/>
+          <w:sz w:val="28"/>
+          <w:szCs w:val="28"/>
+          <w:lang w:val="en-US"/>
+        </w:rPr>
+        <w:t>patterns</w:t>
+      </w:r>
+      <w:r>
+        <w:rPr>
+          <w:rFonts w:ascii="Times New Roman" w:hAnsi="Times New Roman" w:cs="Times New Roman"/>
+          <w:sz w:val="28"/>
+          <w:szCs w:val="28"/>
+        </w:rPr>
+        <w:t xml:space="preserve"> – </w:t>
+      </w:r>
+      <w:r>
+        <w:rPr>
+          <w:rFonts w:ascii="Times New Roman" w:hAnsi="Times New Roman" w:cs="Times New Roman"/>
+          <w:sz w:val="28"/>
+          <w:szCs w:val="28"/>
+        </w:rPr>
+        <w:t>шаблоны истории популярности для цветов</w:t>
+      </w:r>
+    </w:p>
+    <w:p>
+      <w:pPr>
+        <w:pStyle w:val="a3"/>
+        <w:numPr>
+          <w:ilvl w:val="0"/>
+          <w:numId w:val="15"/>
+        </w:numPr>
+        <w:spacing w:line="360" w:lineRule="auto"/>
+        <w:ind w:left="0" w:firstLine="709"/>
+        <w:jc w:val="both"/>
+        <w:rPr>
+          <w:rFonts w:ascii="Times New Roman" w:hAnsi="Times New Roman" w:cs="Times New Roman"/>
+          <w:sz w:val="28"/>
+          <w:szCs w:val="28"/>
+        </w:rPr>
+      </w:pPr>
+      <w:r>
+        <w:rPr>
+          <w:rFonts w:ascii="Times New Roman" w:hAnsi="Times New Roman" w:cs="Times New Roman"/>
+          <w:sz w:val="28"/>
+          <w:szCs w:val="28"/>
+          <w:lang w:val="en-US"/>
+        </w:rPr>
+        <w:t>Shop</w:t>
+      </w:r>
+      <w:r>
+        <w:rPr>
+          <w:rFonts w:ascii="Times New Roman" w:hAnsi="Times New Roman" w:cs="Times New Roman"/>
+          <w:sz w:val="28"/>
+          <w:szCs w:val="28"/>
+        </w:rPr>
+        <w:t xml:space="preserve"> </w:t>
+      </w:r>
+      <w:r>
+        <w:rPr>
+          <w:rFonts w:ascii="Times New Roman" w:hAnsi="Times New Roman" w:cs="Times New Roman"/>
+          <w:sz w:val="28"/>
+          <w:szCs w:val="28"/>
+          <w:lang w:val="en-US"/>
+        </w:rPr>
+        <w:t>flowers</w:t>
+      </w:r>
+      <w:r>
+        <w:rPr>
+          <w:rFonts w:ascii="Times New Roman" w:hAnsi="Times New Roman" w:cs="Times New Roman"/>
+          <w:sz w:val="28"/>
+          <w:szCs w:val="28"/>
+        </w:rPr>
+        <w:t xml:space="preserve"> – </w:t>
+      </w:r>
+      <w:r>
+        <w:rPr>
+          <w:rFonts w:ascii="Times New Roman" w:hAnsi="Times New Roman" w:cs="Times New Roman"/>
+          <w:sz w:val="28"/>
+          <w:szCs w:val="28"/>
+        </w:rPr>
+        <w:t>цветы, которые приобретены игроком и имеются в магазине</w:t>
+      </w:r>
+    </w:p>
+    <w:p>
+      <w:pPr>
+        <w:pStyle w:val="a3"/>
+        <w:numPr>
+          <w:ilvl w:val="0"/>
+          <w:numId w:val="15"/>
+        </w:numPr>
+        <w:spacing w:line="360" w:lineRule="auto"/>
+        <w:ind w:left="0" w:firstLine="709"/>
+        <w:jc w:val="both"/>
+        <w:rPr>
+          <w:rFonts w:ascii="Times New Roman" w:hAnsi="Times New Roman" w:cs="Times New Roman"/>
+          <w:sz w:val="28"/>
+          <w:szCs w:val="28"/>
+        </w:rPr>
+      </w:pPr>
+      <w:r>
+        <w:rPr>
+          <w:rFonts w:ascii="Times New Roman" w:hAnsi="Times New Roman" w:cs="Times New Roman"/>
+          <w:sz w:val="28"/>
+          <w:szCs w:val="28"/>
+          <w:lang w:val="en-US"/>
+        </w:rPr>
+        <w:lastRenderedPageBreak/>
+        <w:t>Shop</w:t>
+      </w:r>
+      <w:r>
+        <w:rPr>
+          <w:rFonts w:ascii="Times New Roman" w:hAnsi="Times New Roman" w:cs="Times New Roman"/>
+          <w:sz w:val="28"/>
+          <w:szCs w:val="28"/>
+        </w:rPr>
+        <w:t xml:space="preserve"> – </w:t>
+      </w:r>
+      <w:r>
+        <w:rPr>
+          <w:rFonts w:ascii="Times New Roman" w:hAnsi="Times New Roman" w:cs="Times New Roman"/>
+          <w:sz w:val="28"/>
+          <w:szCs w:val="28"/>
+        </w:rPr>
+        <w:t>содержит информацию о состоянии магазина</w:t>
+      </w:r>
+    </w:p>
+    <w:p>
+      <w:pPr>
+        <w:pStyle w:val="a3"/>
+        <w:numPr>
+          <w:ilvl w:val="0"/>
+          <w:numId w:val="15"/>
+        </w:numPr>
+        <w:spacing w:line="360" w:lineRule="auto"/>
+        <w:ind w:left="0" w:firstLine="709"/>
+        <w:jc w:val="both"/>
+        <w:rPr>
+          <w:rFonts w:ascii="Times New Roman" w:hAnsi="Times New Roman" w:cs="Times New Roman"/>
+          <w:sz w:val="28"/>
+          <w:szCs w:val="28"/>
+        </w:rPr>
+      </w:pPr>
+      <w:r>
+        <w:rPr>
+          <w:rFonts w:ascii="Times New Roman" w:hAnsi="Times New Roman" w:cs="Times New Roman"/>
+          <w:sz w:val="28"/>
+          <w:szCs w:val="28"/>
+          <w:lang w:val="en-US"/>
+        </w:rPr>
+        <w:t>Workers</w:t>
+      </w:r>
+      <w:r>
+        <w:rPr>
+          <w:rFonts w:ascii="Times New Roman" w:hAnsi="Times New Roman" w:cs="Times New Roman"/>
+          <w:sz w:val="28"/>
+          <w:szCs w:val="28"/>
+        </w:rPr>
+        <w:t xml:space="preserve"> – </w:t>
+      </w:r>
+      <w:r>
+        <w:rPr>
+          <w:rFonts w:ascii="Times New Roman" w:hAnsi="Times New Roman" w:cs="Times New Roman"/>
+          <w:sz w:val="28"/>
+          <w:szCs w:val="28"/>
+        </w:rPr>
+        <w:t>содержит информацию о сотрудниках, нанятых игроком</w:t>
+      </w:r>
+    </w:p>
+    <w:p>
+      <w:pPr>
+        <w:pStyle w:val="a3"/>
+        <w:numPr>
+          <w:ilvl w:val="0"/>
+          <w:numId w:val="15"/>
+        </w:numPr>
+        <w:spacing w:line="360" w:lineRule="auto"/>
+        <w:ind w:left="0" w:firstLine="709"/>
+        <w:jc w:val="both"/>
+        <w:rPr>
+          <w:rFonts w:ascii="Times New Roman" w:hAnsi="Times New Roman" w:cs="Times New Roman"/>
+          <w:sz w:val="28"/>
+          <w:szCs w:val="28"/>
+        </w:rPr>
+      </w:pPr>
+      <w:r>
+        <w:rPr>
+          <w:rFonts w:ascii="Times New Roman" w:hAnsi="Times New Roman" w:cs="Times New Roman"/>
+          <w:sz w:val="28"/>
+          <w:szCs w:val="28"/>
+          <w:lang w:val="en-US"/>
+        </w:rPr>
+        <w:t>Credits</w:t>
+      </w:r>
+      <w:r>
+        <w:rPr>
+          <w:rFonts w:ascii="Times New Roman" w:hAnsi="Times New Roman" w:cs="Times New Roman"/>
+          <w:sz w:val="28"/>
+          <w:szCs w:val="28"/>
+        </w:rPr>
+        <w:t xml:space="preserve"> – </w:t>
+      </w:r>
+      <w:r>
+        <w:rPr>
+          <w:rFonts w:ascii="Times New Roman" w:hAnsi="Times New Roman" w:cs="Times New Roman"/>
+          <w:sz w:val="28"/>
+          <w:szCs w:val="28"/>
+        </w:rPr>
+        <w:t>содержит информацию о заёмных деньгах</w:t>
+      </w:r>
+    </w:p>
+    <w:p>
+      <w:pPr>
+        <w:pStyle w:val="a3"/>
+        <w:numPr>
+          <w:ilvl w:val="0"/>
+          <w:numId w:val="15"/>
+        </w:numPr>
+        <w:spacing w:line="360" w:lineRule="auto"/>
+        <w:ind w:left="0" w:firstLine="709"/>
+        <w:jc w:val="both"/>
+        <w:rPr>
+          <w:rFonts w:ascii="Times New Roman" w:hAnsi="Times New Roman" w:cs="Times New Roman"/>
+          <w:sz w:val="28"/>
+          <w:szCs w:val="28"/>
+        </w:rPr>
+      </w:pPr>
+      <w:r>
+        <w:rPr>
+          <w:rFonts w:ascii="Times New Roman" w:hAnsi="Times New Roman" w:cs="Times New Roman"/>
+          <w:sz w:val="28"/>
+          <w:szCs w:val="28"/>
+          <w:lang w:val="en-US"/>
+        </w:rPr>
+        <w:t>Work</w:t>
+      </w:r>
+      <w:r>
+        <w:rPr>
+          <w:rFonts w:ascii="Times New Roman" w:hAnsi="Times New Roman" w:cs="Times New Roman"/>
+          <w:sz w:val="28"/>
+          <w:szCs w:val="28"/>
+        </w:rPr>
+        <w:t xml:space="preserve"> </w:t>
+      </w:r>
+      <w:r>
+        <w:rPr>
+          <w:rFonts w:ascii="Times New Roman" w:hAnsi="Times New Roman" w:cs="Times New Roman"/>
+          <w:sz w:val="28"/>
+          <w:szCs w:val="28"/>
+          <w:lang w:val="en-US"/>
+        </w:rPr>
+        <w:t>days</w:t>
+      </w:r>
+      <w:r>
+        <w:rPr>
+          <w:rFonts w:ascii="Times New Roman" w:hAnsi="Times New Roman" w:cs="Times New Roman"/>
+          <w:sz w:val="28"/>
+          <w:szCs w:val="28"/>
+        </w:rPr>
+        <w:t xml:space="preserve"> </w:t>
+      </w:r>
+      <w:r>
+        <w:rPr>
+          <w:rFonts w:ascii="Times New Roman" w:hAnsi="Times New Roman" w:cs="Times New Roman"/>
+          <w:sz w:val="28"/>
+          <w:szCs w:val="28"/>
+        </w:rPr>
+        <w:t>– содержит статистику магазина за рабочие дни.</w:t>
+      </w:r>
+    </w:p>
+    <w:p>
+      <w:pPr>
+        <w:spacing w:line="360" w:lineRule="auto"/>
+        <w:jc w:val="center"/>
+        <w:rPr>
+          <w:rFonts w:ascii="Times New Roman" w:hAnsi="Times New Roman" w:cs="Times New Roman"/>
+          <w:b/>
+          <w:sz w:val="28"/>
+          <w:szCs w:val="28"/>
+        </w:rPr>
+      </w:pPr>
+      <w:r>
+        <w:rPr>
+          <w:rFonts w:ascii="Times New Roman" w:hAnsi="Times New Roman" w:cs="Times New Roman"/>
+          <w:b/>
+          <w:noProof/>
+          <w:sz w:val="28"/>
+          <w:szCs w:val="28"/>
+          <w:lang w:eastAsia="ru-RU"/>
+        </w:rPr>
+        <w:drawing>
+          <wp:inline distT="0" distB="0" distL="0" distR="0" wp14:anchorId="1062E652" wp14:editId="59D34055">
+            <wp:extent cx="5393938" cy="2724150"/>
+            <wp:effectExtent l="0" t="0" r="0" b="0"/>
+            <wp:docPr id="9" name="Рисунок 9" descr="C:\Users\evgeh\Desktop\diplom\flower_shop_game\diploma_documents\бд.png"/>
+            <wp:cNvGraphicFramePr>
+              <a:graphicFrameLocks xmlns:a="http://schemas.openxmlformats.org/drawingml/2006/main" noChangeAspect="1"/>
+            </wp:cNvGraphicFramePr>
+            <a:graphic xmlns:a="http://schemas.openxmlformats.org/drawingml/2006/main">
+              <a:graphicData uri="http://schemas.openxmlformats.org/drawingml/2006/picture">
+                <pic:pic xmlns:pic="http://schemas.openxmlformats.org/drawingml/2006/picture">
+                  <pic:nvPicPr>
+                    <pic:cNvPr id="0" name="Picture 14" descr="C:\Users\evgeh\Desktop\diplom\flower_shop_game\diploma_documents\бд.png"/>
+                    <pic:cNvPicPr>
+                      <a:picLocks noChangeAspect="1" noChangeArrowheads="1"/>
+                    </pic:cNvPicPr>
+                  </pic:nvPicPr>
+                  <pic:blipFill>
+                    <a:blip r:embed="rId15">
+                      <a:extLst>
+                        <a:ext uri="{28A0092B-C50C-407E-A947-70E740481C1C}">
+                          <a14:useLocalDpi xmlns:a14="http://schemas.microsoft.com/office/drawing/2010/main" val="0"/>
+                        </a:ext>
+                      </a:extLst>
+                    </a:blip>
+                    <a:srcRect/>
+                    <a:stretch>
+                      <a:fillRect/>
+                    </a:stretch>
+                  </pic:blipFill>
+                  <pic:spPr bwMode="auto">
+                    <a:xfrm>
+                      <a:off x="0" y="0"/>
+                      <a:ext cx="5393528" cy="2723943"/>
+                    </a:xfrm>
+                    <a:prstGeom prst="rect">
+                      <a:avLst/>
+                    </a:prstGeom>
+                    <a:noFill/>
+                    <a:ln>
+                      <a:noFill/>
+                    </a:ln>
+                  </pic:spPr>
+                </pic:pic>
+              </a:graphicData>
+            </a:graphic>
+          </wp:inline>
+        </w:drawing>
+      </w:r>
+    </w:p>
+    <w:p>
+      <w:pPr>
+        <w:spacing w:line="360" w:lineRule="auto"/>
+        <w:jc w:val="center"/>
+        <w:rPr>
+          <w:rFonts w:ascii="Times New Roman" w:hAnsi="Times New Roman" w:cs="Times New Roman"/>
+          <w:sz w:val="28"/>
+          <w:szCs w:val="28"/>
+        </w:rPr>
+      </w:pPr>
+      <w:r>
+        <w:rPr>
+          <w:rFonts w:ascii="Times New Roman" w:hAnsi="Times New Roman" w:cs="Times New Roman"/>
+          <w:sz w:val="28"/>
+          <w:szCs w:val="28"/>
+        </w:rPr>
+        <w:t>Рисунок 9. Диаграмма базы данных</w:t>
+      </w:r>
+    </w:p>
+    <w:p>
+      <w:pPr>
+        <w:spacing w:line="360" w:lineRule="auto"/>
+        <w:ind w:firstLine="709"/>
+        <w:jc w:val="both"/>
+        <w:rPr>
+          <w:rFonts w:ascii="Times New Roman" w:hAnsi="Times New Roman" w:cs="Times New Roman"/>
+          <w:sz w:val="28"/>
+          <w:szCs w:val="28"/>
+          <w:lang w:val="en-US"/>
+        </w:rPr>
+      </w:pPr>
+      <w:r>
+        <w:rPr>
+          <w:rFonts w:ascii="Times New Roman" w:hAnsi="Times New Roman" w:cs="Times New Roman"/>
+          <w:sz w:val="28"/>
+          <w:szCs w:val="28"/>
+        </w:rPr>
+        <w:t>Разберём каждую сущность</w:t>
+      </w:r>
+      <w:r>
+        <w:rPr>
+          <w:rFonts w:ascii="Times New Roman" w:hAnsi="Times New Roman" w:cs="Times New Roman"/>
+          <w:sz w:val="28"/>
+          <w:szCs w:val="28"/>
+          <w:lang w:val="en-US"/>
+        </w:rPr>
+        <w:t>:</w:t>
+      </w:r>
+    </w:p>
+    <w:p>
+      <w:pPr>
+        <w:pStyle w:val="a3"/>
+        <w:numPr>
+          <w:ilvl w:val="0"/>
+          <w:numId w:val="16"/>
+        </w:numPr>
+        <w:spacing w:line="360" w:lineRule="auto"/>
+        <w:ind w:left="0" w:firstLine="709"/>
+        <w:jc w:val="both"/>
+        <w:rPr>
+          <w:rFonts w:ascii="Times New Roman" w:hAnsi="Times New Roman" w:cs="Times New Roman"/>
+          <w:sz w:val="28"/>
+          <w:szCs w:val="28"/>
+        </w:rPr>
+      </w:pPr>
+      <w:r>
+        <w:rPr>
+          <w:rFonts w:ascii="Times New Roman" w:hAnsi="Times New Roman" w:cs="Times New Roman"/>
+          <w:sz w:val="28"/>
+          <w:szCs w:val="28"/>
+          <w:lang w:val="en-US"/>
+        </w:rPr>
+        <w:t>Flower</w:t>
+      </w:r>
+      <w:r>
+        <w:rPr>
+          <w:rFonts w:ascii="Times New Roman" w:hAnsi="Times New Roman" w:cs="Times New Roman"/>
+          <w:sz w:val="28"/>
+          <w:szCs w:val="28"/>
+        </w:rPr>
+        <w:t xml:space="preserve">. </w:t>
+      </w:r>
+      <w:r>
+        <w:rPr>
+          <w:rFonts w:ascii="Times New Roman" w:hAnsi="Times New Roman" w:cs="Times New Roman"/>
+          <w:sz w:val="28"/>
+          <w:szCs w:val="28"/>
+        </w:rPr>
+        <w:t>Содержит название цветка, его рыночную стоимость, шумы, коэффициент популярности, историю популярности и шаг популярности.</w:t>
+      </w:r>
+    </w:p>
+    <w:p>
+      <w:pPr>
+        <w:pStyle w:val="a3"/>
+        <w:numPr>
+          <w:ilvl w:val="0"/>
+          <w:numId w:val="16"/>
+        </w:numPr>
+        <w:spacing w:line="360" w:lineRule="auto"/>
+        <w:ind w:left="0" w:firstLine="709"/>
+        <w:jc w:val="both"/>
+        <w:rPr>
+          <w:rFonts w:ascii="Times New Roman" w:hAnsi="Times New Roman" w:cs="Times New Roman"/>
+          <w:sz w:val="28"/>
+          <w:szCs w:val="28"/>
+        </w:rPr>
+      </w:pPr>
+      <w:r>
+        <w:rPr>
+          <w:rFonts w:ascii="Times New Roman" w:hAnsi="Times New Roman" w:cs="Times New Roman"/>
+          <w:sz w:val="28"/>
+          <w:szCs w:val="28"/>
+          <w:lang w:val="en-US"/>
+        </w:rPr>
+        <w:t>Popularity</w:t>
+      </w:r>
+      <w:r>
+        <w:rPr>
+          <w:rFonts w:ascii="Times New Roman" w:hAnsi="Times New Roman" w:cs="Times New Roman"/>
+          <w:sz w:val="28"/>
+          <w:szCs w:val="28"/>
+        </w:rPr>
+        <w:t xml:space="preserve"> </w:t>
+      </w:r>
+      <w:r>
+        <w:rPr>
+          <w:rFonts w:ascii="Times New Roman" w:hAnsi="Times New Roman" w:cs="Times New Roman"/>
+          <w:sz w:val="28"/>
+          <w:szCs w:val="28"/>
+          <w:lang w:val="en-US"/>
+        </w:rPr>
+        <w:t>story</w:t>
+      </w:r>
+      <w:r>
+        <w:rPr>
+          <w:rFonts w:ascii="Times New Roman" w:hAnsi="Times New Roman" w:cs="Times New Roman"/>
+          <w:sz w:val="28"/>
+          <w:szCs w:val="28"/>
+        </w:rPr>
+        <w:t xml:space="preserve">. </w:t>
+      </w:r>
+      <w:r>
+        <w:rPr>
+          <w:rFonts w:ascii="Times New Roman" w:hAnsi="Times New Roman" w:cs="Times New Roman"/>
+          <w:sz w:val="28"/>
+          <w:szCs w:val="28"/>
+        </w:rPr>
+        <w:t>На каждый цветок содержит значение его уровня популярности на каждом этапе.</w:t>
+      </w:r>
+    </w:p>
+    <w:p>
+      <w:pPr>
+        <w:pStyle w:val="a3"/>
+        <w:numPr>
+          <w:ilvl w:val="0"/>
+          <w:numId w:val="16"/>
+        </w:numPr>
+        <w:spacing w:line="360" w:lineRule="auto"/>
+        <w:ind w:left="0" w:firstLine="709"/>
+        <w:jc w:val="both"/>
+        <w:rPr>
+          <w:rFonts w:ascii="Times New Roman" w:hAnsi="Times New Roman" w:cs="Times New Roman"/>
+          <w:sz w:val="28"/>
+          <w:szCs w:val="28"/>
+        </w:rPr>
+      </w:pPr>
+      <w:r>
+        <w:rPr>
+          <w:rFonts w:ascii="Times New Roman" w:hAnsi="Times New Roman" w:cs="Times New Roman"/>
+          <w:sz w:val="28"/>
+          <w:szCs w:val="28"/>
+          <w:lang w:val="en-US"/>
+        </w:rPr>
+        <w:t>Popularity</w:t>
+      </w:r>
+      <w:r>
+        <w:rPr>
+          <w:rFonts w:ascii="Times New Roman" w:hAnsi="Times New Roman" w:cs="Times New Roman"/>
+          <w:sz w:val="28"/>
+          <w:szCs w:val="28"/>
+        </w:rPr>
+        <w:t xml:space="preserve"> </w:t>
+      </w:r>
+      <w:r>
+        <w:rPr>
+          <w:rFonts w:ascii="Times New Roman" w:hAnsi="Times New Roman" w:cs="Times New Roman"/>
+          <w:sz w:val="28"/>
+          <w:szCs w:val="28"/>
+          <w:lang w:val="en-US"/>
+        </w:rPr>
+        <w:t>patterns</w:t>
+      </w:r>
+      <w:r>
+        <w:rPr>
+          <w:rFonts w:ascii="Times New Roman" w:hAnsi="Times New Roman" w:cs="Times New Roman"/>
+          <w:sz w:val="28"/>
+          <w:szCs w:val="28"/>
+        </w:rPr>
+        <w:t xml:space="preserve">. </w:t>
+      </w:r>
+      <w:r>
+        <w:rPr>
+          <w:rFonts w:ascii="Times New Roman" w:hAnsi="Times New Roman" w:cs="Times New Roman"/>
+          <w:sz w:val="28"/>
+          <w:szCs w:val="28"/>
+        </w:rPr>
+        <w:t>Содержит в текстовом виде цепочку изменений уровня популярности.</w:t>
+      </w:r>
+    </w:p>
+    <w:p>
+      <w:pPr>
+        <w:pStyle w:val="a3"/>
+        <w:numPr>
+          <w:ilvl w:val="0"/>
+          <w:numId w:val="16"/>
+        </w:numPr>
+        <w:spacing w:line="360" w:lineRule="auto"/>
+        <w:ind w:left="0" w:firstLine="709"/>
+        <w:jc w:val="both"/>
+        <w:rPr>
+          <w:rFonts w:ascii="Times New Roman" w:hAnsi="Times New Roman" w:cs="Times New Roman"/>
+          <w:sz w:val="28"/>
+          <w:szCs w:val="28"/>
+        </w:rPr>
+      </w:pPr>
+      <w:r>
+        <w:rPr>
+          <w:rFonts w:ascii="Times New Roman" w:hAnsi="Times New Roman" w:cs="Times New Roman"/>
+          <w:sz w:val="28"/>
+          <w:szCs w:val="28"/>
+          <w:lang w:val="en-US"/>
+        </w:rPr>
+        <w:t>Shop</w:t>
+      </w:r>
+      <w:r>
+        <w:rPr>
+          <w:rFonts w:ascii="Times New Roman" w:hAnsi="Times New Roman" w:cs="Times New Roman"/>
+          <w:sz w:val="28"/>
+          <w:szCs w:val="28"/>
+        </w:rPr>
+        <w:t xml:space="preserve"> </w:t>
+      </w:r>
+      <w:r>
+        <w:rPr>
+          <w:rFonts w:ascii="Times New Roman" w:hAnsi="Times New Roman" w:cs="Times New Roman"/>
+          <w:sz w:val="28"/>
+          <w:szCs w:val="28"/>
+          <w:lang w:val="en-US"/>
+        </w:rPr>
+        <w:t>flowers</w:t>
+      </w:r>
+      <w:r>
+        <w:rPr>
+          <w:rFonts w:ascii="Times New Roman" w:hAnsi="Times New Roman" w:cs="Times New Roman"/>
+          <w:sz w:val="28"/>
+          <w:szCs w:val="28"/>
+        </w:rPr>
+        <w:t xml:space="preserve">. </w:t>
+      </w:r>
+      <w:r>
+        <w:rPr>
+          <w:rFonts w:ascii="Times New Roman" w:hAnsi="Times New Roman" w:cs="Times New Roman"/>
+          <w:sz w:val="28"/>
+          <w:szCs w:val="28"/>
+        </w:rPr>
+        <w:t>Хранит информацию о том, сколько цветов есть в магазине</w:t>
+      </w:r>
+      <w:r>
+        <w:rPr>
+          <w:rFonts w:ascii="Times New Roman" w:hAnsi="Times New Roman" w:cs="Times New Roman"/>
+          <w:sz w:val="28"/>
+          <w:szCs w:val="28"/>
+        </w:rPr>
+        <w:t xml:space="preserve">: </w:t>
+      </w:r>
+      <w:r>
+        <w:rPr>
+          <w:rFonts w:ascii="Times New Roman" w:hAnsi="Times New Roman" w:cs="Times New Roman"/>
+          <w:sz w:val="28"/>
+          <w:szCs w:val="28"/>
+        </w:rPr>
+        <w:t xml:space="preserve">сколько в продаже, а сколько на складе, цену указанную игроком. </w:t>
+      </w:r>
+    </w:p>
+    <w:p>
+      <w:pPr>
+        <w:pStyle w:val="a3"/>
+        <w:numPr>
+          <w:ilvl w:val="0"/>
+          <w:numId w:val="16"/>
+        </w:numPr>
+        <w:spacing w:line="360" w:lineRule="auto"/>
+        <w:ind w:left="0" w:firstLine="709"/>
+        <w:jc w:val="both"/>
+        <w:rPr>
+          <w:rFonts w:ascii="Times New Roman" w:hAnsi="Times New Roman" w:cs="Times New Roman"/>
+          <w:sz w:val="28"/>
+          <w:szCs w:val="28"/>
+        </w:rPr>
+      </w:pPr>
+      <w:r>
+        <w:rPr>
+          <w:rFonts w:ascii="Times New Roman" w:hAnsi="Times New Roman" w:cs="Times New Roman"/>
+          <w:sz w:val="28"/>
+          <w:szCs w:val="28"/>
+          <w:lang w:val="en-US"/>
+        </w:rPr>
+        <w:t>Shop</w:t>
+      </w:r>
+      <w:r>
+        <w:rPr>
+          <w:rFonts w:ascii="Times New Roman" w:hAnsi="Times New Roman" w:cs="Times New Roman"/>
+          <w:sz w:val="28"/>
+          <w:szCs w:val="28"/>
+        </w:rPr>
+        <w:t xml:space="preserve">. </w:t>
+      </w:r>
+      <w:r>
+        <w:rPr>
+          <w:rFonts w:ascii="Times New Roman" w:hAnsi="Times New Roman" w:cs="Times New Roman"/>
+          <w:sz w:val="28"/>
+          <w:szCs w:val="28"/>
+        </w:rPr>
+        <w:t>Хранит информацию о количестве денег, количестве пройденных дней, кредитах и рейтинге магазина.</w:t>
+      </w:r>
+    </w:p>
+    <w:p>
+      <w:pPr>
+        <w:pStyle w:val="a3"/>
+        <w:numPr>
+          <w:ilvl w:val="0"/>
+          <w:numId w:val="16"/>
+        </w:numPr>
+        <w:spacing w:line="360" w:lineRule="auto"/>
+        <w:ind w:left="0" w:firstLine="709"/>
+        <w:jc w:val="both"/>
+        <w:rPr>
+          <w:rFonts w:ascii="Times New Roman" w:hAnsi="Times New Roman" w:cs="Times New Roman"/>
+          <w:sz w:val="28"/>
+          <w:szCs w:val="28"/>
+        </w:rPr>
+      </w:pPr>
+      <w:r>
+        <w:rPr>
+          <w:rFonts w:ascii="Times New Roman" w:hAnsi="Times New Roman" w:cs="Times New Roman"/>
+          <w:sz w:val="28"/>
+          <w:szCs w:val="28"/>
+          <w:lang w:val="en-US"/>
+        </w:rPr>
+        <w:lastRenderedPageBreak/>
+        <w:t>Workers</w:t>
+      </w:r>
+      <w:r>
+        <w:rPr>
+          <w:rFonts w:ascii="Times New Roman" w:hAnsi="Times New Roman" w:cs="Times New Roman"/>
+          <w:sz w:val="28"/>
+          <w:szCs w:val="28"/>
+        </w:rPr>
+        <w:t xml:space="preserve">. </w:t>
+      </w:r>
+      <w:r>
+        <w:rPr>
+          <w:rFonts w:ascii="Times New Roman" w:hAnsi="Times New Roman" w:cs="Times New Roman"/>
+          <w:sz w:val="28"/>
+          <w:szCs w:val="28"/>
+        </w:rPr>
+        <w:t xml:space="preserve">Информация о нанятых работниках, их имена и уровни мотивации. </w:t>
+      </w:r>
+    </w:p>
+    <w:p>
+      <w:pPr>
+        <w:pStyle w:val="a3"/>
+        <w:numPr>
+          <w:ilvl w:val="0"/>
+          <w:numId w:val="16"/>
+        </w:numPr>
+        <w:spacing w:line="360" w:lineRule="auto"/>
+        <w:ind w:left="0" w:firstLine="709"/>
+        <w:jc w:val="both"/>
+        <w:rPr>
+          <w:rFonts w:ascii="Times New Roman" w:hAnsi="Times New Roman" w:cs="Times New Roman"/>
+          <w:sz w:val="28"/>
+          <w:szCs w:val="28"/>
+        </w:rPr>
+      </w:pPr>
+      <w:r>
+        <w:rPr>
+          <w:rFonts w:ascii="Times New Roman" w:hAnsi="Times New Roman" w:cs="Times New Roman"/>
+          <w:sz w:val="28"/>
+          <w:szCs w:val="28"/>
+          <w:lang w:val="en-US"/>
+        </w:rPr>
+        <w:t>Credits</w:t>
+      </w:r>
+      <w:r>
+        <w:rPr>
+          <w:rFonts w:ascii="Times New Roman" w:hAnsi="Times New Roman" w:cs="Times New Roman"/>
+          <w:sz w:val="28"/>
+          <w:szCs w:val="28"/>
+        </w:rPr>
+        <w:t xml:space="preserve">. </w:t>
+      </w:r>
+      <w:r>
+        <w:rPr>
+          <w:rFonts w:ascii="Times New Roman" w:hAnsi="Times New Roman" w:cs="Times New Roman"/>
+          <w:sz w:val="28"/>
+          <w:szCs w:val="28"/>
+        </w:rPr>
+        <w:t>Информация о заёмных деньгах и статусе их выплаты.</w:t>
+      </w:r>
+    </w:p>
+    <w:p>
+      <w:pPr>
+        <w:pStyle w:val="a3"/>
+        <w:numPr>
+          <w:ilvl w:val="0"/>
+          <w:numId w:val="16"/>
+        </w:numPr>
+        <w:spacing w:line="360" w:lineRule="auto"/>
+        <w:ind w:left="0" w:firstLine="709"/>
+        <w:jc w:val="both"/>
+        <w:rPr>
+          <w:rFonts w:ascii="Times New Roman" w:hAnsi="Times New Roman" w:cs="Times New Roman"/>
+          <w:sz w:val="28"/>
+          <w:szCs w:val="28"/>
+        </w:rPr>
+      </w:pPr>
+      <w:r>
+        <w:rPr>
+          <w:rFonts w:ascii="Times New Roman" w:hAnsi="Times New Roman" w:cs="Times New Roman"/>
+          <w:sz w:val="28"/>
+          <w:szCs w:val="28"/>
+          <w:lang w:val="en-US"/>
+        </w:rPr>
+        <w:t>Work</w:t>
+      </w:r>
+      <w:r>
+        <w:rPr>
+          <w:rFonts w:ascii="Times New Roman" w:hAnsi="Times New Roman" w:cs="Times New Roman"/>
+          <w:sz w:val="28"/>
+          <w:szCs w:val="28"/>
+        </w:rPr>
+        <w:t xml:space="preserve"> </w:t>
+      </w:r>
+      <w:r>
+        <w:rPr>
+          <w:rFonts w:ascii="Times New Roman" w:hAnsi="Times New Roman" w:cs="Times New Roman"/>
+          <w:sz w:val="28"/>
+          <w:szCs w:val="28"/>
+          <w:lang w:val="en-US"/>
+        </w:rPr>
+        <w:t>days</w:t>
+      </w:r>
+      <w:r>
+        <w:rPr>
+          <w:rFonts w:ascii="Times New Roman" w:hAnsi="Times New Roman" w:cs="Times New Roman"/>
+          <w:sz w:val="28"/>
+          <w:szCs w:val="28"/>
+        </w:rPr>
+        <w:t xml:space="preserve">. </w:t>
+      </w:r>
+      <w:r>
+        <w:rPr>
+          <w:rFonts w:ascii="Times New Roman" w:hAnsi="Times New Roman" w:cs="Times New Roman"/>
+          <w:sz w:val="28"/>
+          <w:szCs w:val="28"/>
+        </w:rPr>
+        <w:t>Количество проданных цветов и выручка за эти продажи</w:t>
+      </w:r>
+      <w:proofErr w:type="gramStart"/>
+      <w:r>
+        <w:rPr>
+          <w:rFonts w:ascii="Times New Roman" w:hAnsi="Times New Roman" w:cs="Times New Roman"/>
+          <w:sz w:val="28"/>
+          <w:szCs w:val="28"/>
+        </w:rPr>
+        <w:t>.</w:t>
+      </w:r>
+      <w:proofErr w:type="gramEnd"/>
+      <w:r>
+        <w:rPr>
+          <w:rFonts w:ascii="Times New Roman" w:hAnsi="Times New Roman" w:cs="Times New Roman"/>
+          <w:sz w:val="28"/>
+          <w:szCs w:val="28"/>
+        </w:rPr>
+        <w:t xml:space="preserve"> Количество обслуженных клиентов и средний уровень их удовлетворенности.</w:t>
+      </w:r>
     </w:p>
     <w:p>
       <w:pPr>
@@ -7886,7 +10202,7 @@
           <w:szCs w:val="28"/>
         </w:rPr>
       </w:pPr>
-      <w:bookmarkStart w:id="11" w:name="_Toc195551699"/>
+      <w:bookmarkStart w:id="10" w:name="_Toc195551699"/>
       <w:r>
         <w:rPr>
           <w:rFonts w:ascii="Times New Roman" w:hAnsi="Times New Roman" w:cs="Times New Roman"/>
@@ -7897,6 +10213,15 @@
         </w:rPr>
         <w:t>2.4. Проектирование интерфейса для мобильной игры с элементами обучения финансовой грамотности для детей</w:t>
       </w:r>
+      <w:bookmarkEnd w:id="10"/>
+    </w:p>
+    <w:p>
+      <w:pPr>
+        <w:rPr>
+          <w:lang w:val="en-US"/>
+        </w:rPr>
+      </w:pPr>
+      <w:bookmarkStart w:id="11" w:name="_GoBack"/>
       <w:bookmarkEnd w:id="11"/>
     </w:p>
     <w:p>
@@ -8319,7 +10644,7 @@
         </w:rPr>
         <w:t xml:space="preserve"> [Электронный ресурс]. URL: </w:t>
       </w:r>
-      <w:hyperlink r:id="rId7" w:history="1">
+      <w:hyperlink r:id="rId16" w:history="1">
         <w:r>
           <w:rPr>
             <w:rStyle w:val="a7"/>
@@ -8410,7 +10735,7 @@
         </w:rPr>
         <w:t xml:space="preserve"> [Электронный ресурс]. URL: </w:t>
       </w:r>
-      <w:hyperlink r:id="rId8" w:history="1">
+      <w:hyperlink r:id="rId17" w:history="1">
         <w:r>
           <w:rPr>
             <w:rStyle w:val="a7"/>
@@ -8474,7 +10799,7 @@
         </w:rPr>
         <w:t xml:space="preserve">URL: </w:t>
       </w:r>
-      <w:hyperlink r:id="rId9" w:history="1">
+      <w:hyperlink r:id="rId18" w:history="1">
         <w:r>
           <w:rPr>
             <w:rStyle w:val="a7"/>
@@ -8548,7 +10873,7 @@
         </w:rPr>
         <w:t xml:space="preserve">: как игровой подход помогает в обучении и на работе // РБК Тренды [Электронный ресурс]. URL: </w:t>
       </w:r>
-      <w:hyperlink r:id="rId10" w:history="1">
+      <w:hyperlink r:id="rId19" w:history="1">
         <w:r>
           <w:rPr>
             <w:rStyle w:val="a7"/>
@@ -9244,6 +11569,232 @@
     </w:lvl>
   </w:abstractNum>
   <w:abstractNum w:abstractNumId="6">
+    <w:nsid w:val="283121A5"/>
+    <w:multiLevelType w:val="hybridMultilevel"/>
+    <w:tmpl w:val="00228C3C"/>
+    <w:lvl w:ilvl="0" w:tplc="1250D334">
+      <w:start w:val="1"/>
+      <w:numFmt w:val="bullet"/>
+      <w:lvlText w:val="–"/>
+      <w:lvlJc w:val="left"/>
+      <w:pPr>
+        <w:ind w:left="1429" w:hanging="360"/>
+      </w:pPr>
+      <w:rPr>
+        <w:rFonts w:ascii="Times New Roman" w:hAnsi="Times New Roman" w:cs="Times New Roman" w:hint="default"/>
+      </w:rPr>
+    </w:lvl>
+    <w:lvl w:ilvl="1" w:tplc="04190003" w:tentative="1">
+      <w:start w:val="1"/>
+      <w:numFmt w:val="bullet"/>
+      <w:lvlText w:val="o"/>
+      <w:lvlJc w:val="left"/>
+      <w:pPr>
+        <w:ind w:left="2149" w:hanging="360"/>
+      </w:pPr>
+      <w:rPr>
+        <w:rFonts w:ascii="Courier New" w:hAnsi="Courier New" w:cs="Courier New" w:hint="default"/>
+      </w:rPr>
+    </w:lvl>
+    <w:lvl w:ilvl="2" w:tplc="04190005" w:tentative="1">
+      <w:start w:val="1"/>
+      <w:numFmt w:val="bullet"/>
+      <w:lvlText w:val=""/>
+      <w:lvlJc w:val="left"/>
+      <w:pPr>
+        <w:ind w:left="2869" w:hanging="360"/>
+      </w:pPr>
+      <w:rPr>
+        <w:rFonts w:ascii="Wingdings" w:hAnsi="Wingdings" w:hint="default"/>
+      </w:rPr>
+    </w:lvl>
+    <w:lvl w:ilvl="3" w:tplc="04190001" w:tentative="1">
+      <w:start w:val="1"/>
+      <w:numFmt w:val="bullet"/>
+      <w:lvlText w:val=""/>
+      <w:lvlJc w:val="left"/>
+      <w:pPr>
+        <w:ind w:left="3589" w:hanging="360"/>
+      </w:pPr>
+      <w:rPr>
+        <w:rFonts w:ascii="Symbol" w:hAnsi="Symbol" w:hint="default"/>
+      </w:rPr>
+    </w:lvl>
+    <w:lvl w:ilvl="4" w:tplc="04190003" w:tentative="1">
+      <w:start w:val="1"/>
+      <w:numFmt w:val="bullet"/>
+      <w:lvlText w:val="o"/>
+      <w:lvlJc w:val="left"/>
+      <w:pPr>
+        <w:ind w:left="4309" w:hanging="360"/>
+      </w:pPr>
+      <w:rPr>
+        <w:rFonts w:ascii="Courier New" w:hAnsi="Courier New" w:cs="Courier New" w:hint="default"/>
+      </w:rPr>
+    </w:lvl>
+    <w:lvl w:ilvl="5" w:tplc="04190005" w:tentative="1">
+      <w:start w:val="1"/>
+      <w:numFmt w:val="bullet"/>
+      <w:lvlText w:val=""/>
+      <w:lvlJc w:val="left"/>
+      <w:pPr>
+        <w:ind w:left="5029" w:hanging="360"/>
+      </w:pPr>
+      <w:rPr>
+        <w:rFonts w:ascii="Wingdings" w:hAnsi="Wingdings" w:hint="default"/>
+      </w:rPr>
+    </w:lvl>
+    <w:lvl w:ilvl="6" w:tplc="04190001" w:tentative="1">
+      <w:start w:val="1"/>
+      <w:numFmt w:val="bullet"/>
+      <w:lvlText w:val=""/>
+      <w:lvlJc w:val="left"/>
+      <w:pPr>
+        <w:ind w:left="5749" w:hanging="360"/>
+      </w:pPr>
+      <w:rPr>
+        <w:rFonts w:ascii="Symbol" w:hAnsi="Symbol" w:hint="default"/>
+      </w:rPr>
+    </w:lvl>
+    <w:lvl w:ilvl="7" w:tplc="04190003" w:tentative="1">
+      <w:start w:val="1"/>
+      <w:numFmt w:val="bullet"/>
+      <w:lvlText w:val="o"/>
+      <w:lvlJc w:val="left"/>
+      <w:pPr>
+        <w:ind w:left="6469" w:hanging="360"/>
+      </w:pPr>
+      <w:rPr>
+        <w:rFonts w:ascii="Courier New" w:hAnsi="Courier New" w:cs="Courier New" w:hint="default"/>
+      </w:rPr>
+    </w:lvl>
+    <w:lvl w:ilvl="8" w:tplc="04190005" w:tentative="1">
+      <w:start w:val="1"/>
+      <w:numFmt w:val="bullet"/>
+      <w:lvlText w:val=""/>
+      <w:lvlJc w:val="left"/>
+      <w:pPr>
+        <w:ind w:left="7189" w:hanging="360"/>
+      </w:pPr>
+      <w:rPr>
+        <w:rFonts w:ascii="Wingdings" w:hAnsi="Wingdings" w:hint="default"/>
+      </w:rPr>
+    </w:lvl>
+  </w:abstractNum>
+  <w:abstractNum w:abstractNumId="7">
+    <w:nsid w:val="2E511D81"/>
+    <w:multiLevelType w:val="hybridMultilevel"/>
+    <w:tmpl w:val="38B4AEF8"/>
+    <w:lvl w:ilvl="0" w:tplc="1250D334">
+      <w:start w:val="1"/>
+      <w:numFmt w:val="bullet"/>
+      <w:lvlText w:val="–"/>
+      <w:lvlJc w:val="left"/>
+      <w:pPr>
+        <w:ind w:left="1429" w:hanging="360"/>
+      </w:pPr>
+      <w:rPr>
+        <w:rFonts w:ascii="Times New Roman" w:hAnsi="Times New Roman" w:cs="Times New Roman" w:hint="default"/>
+      </w:rPr>
+    </w:lvl>
+    <w:lvl w:ilvl="1" w:tplc="04190003" w:tentative="1">
+      <w:start w:val="1"/>
+      <w:numFmt w:val="bullet"/>
+      <w:lvlText w:val="o"/>
+      <w:lvlJc w:val="left"/>
+      <w:pPr>
+        <w:ind w:left="2149" w:hanging="360"/>
+      </w:pPr>
+      <w:rPr>
+        <w:rFonts w:ascii="Courier New" w:hAnsi="Courier New" w:cs="Courier New" w:hint="default"/>
+      </w:rPr>
+    </w:lvl>
+    <w:lvl w:ilvl="2" w:tplc="04190005" w:tentative="1">
+      <w:start w:val="1"/>
+      <w:numFmt w:val="bullet"/>
+      <w:lvlText w:val=""/>
+      <w:lvlJc w:val="left"/>
+      <w:pPr>
+        <w:ind w:left="2869" w:hanging="360"/>
+      </w:pPr>
+      <w:rPr>
+        <w:rFonts w:ascii="Wingdings" w:hAnsi="Wingdings" w:hint="default"/>
+      </w:rPr>
+    </w:lvl>
+    <w:lvl w:ilvl="3" w:tplc="04190001" w:tentative="1">
+      <w:start w:val="1"/>
+      <w:numFmt w:val="bullet"/>
+      <w:lvlText w:val=""/>
+      <w:lvlJc w:val="left"/>
+      <w:pPr>
+        <w:ind w:left="3589" w:hanging="360"/>
+      </w:pPr>
+      <w:rPr>
+        <w:rFonts w:ascii="Symbol" w:hAnsi="Symbol" w:hint="default"/>
+      </w:rPr>
+    </w:lvl>
+    <w:lvl w:ilvl="4" w:tplc="04190003" w:tentative="1">
+      <w:start w:val="1"/>
+      <w:numFmt w:val="bullet"/>
+      <w:lvlText w:val="o"/>
+      <w:lvlJc w:val="left"/>
+      <w:pPr>
+        <w:ind w:left="4309" w:hanging="360"/>
+      </w:pPr>
+      <w:rPr>
+        <w:rFonts w:ascii="Courier New" w:hAnsi="Courier New" w:cs="Courier New" w:hint="default"/>
+      </w:rPr>
+    </w:lvl>
+    <w:lvl w:ilvl="5" w:tplc="04190005" w:tentative="1">
+      <w:start w:val="1"/>
+      <w:numFmt w:val="bullet"/>
+      <w:lvlText w:val=""/>
+      <w:lvlJc w:val="left"/>
+      <w:pPr>
+        <w:ind w:left="5029" w:hanging="360"/>
+      </w:pPr>
+      <w:rPr>
+        <w:rFonts w:ascii="Wingdings" w:hAnsi="Wingdings" w:hint="default"/>
+      </w:rPr>
+    </w:lvl>
+    <w:lvl w:ilvl="6" w:tplc="04190001" w:tentative="1">
+      <w:start w:val="1"/>
+      <w:numFmt w:val="bullet"/>
+      <w:lvlText w:val=""/>
+      <w:lvlJc w:val="left"/>
+      <w:pPr>
+        <w:ind w:left="5749" w:hanging="360"/>
+      </w:pPr>
+      <w:rPr>
+        <w:rFonts w:ascii="Symbol" w:hAnsi="Symbol" w:hint="default"/>
+      </w:rPr>
+    </w:lvl>
+    <w:lvl w:ilvl="7" w:tplc="04190003" w:tentative="1">
+      <w:start w:val="1"/>
+      <w:numFmt w:val="bullet"/>
+      <w:lvlText w:val="o"/>
+      <w:lvlJc w:val="left"/>
+      <w:pPr>
+        <w:ind w:left="6469" w:hanging="360"/>
+      </w:pPr>
+      <w:rPr>
+        <w:rFonts w:ascii="Courier New" w:hAnsi="Courier New" w:cs="Courier New" w:hint="default"/>
+      </w:rPr>
+    </w:lvl>
+    <w:lvl w:ilvl="8" w:tplc="04190005" w:tentative="1">
+      <w:start w:val="1"/>
+      <w:numFmt w:val="bullet"/>
+      <w:lvlText w:val=""/>
+      <w:lvlJc w:val="left"/>
+      <w:pPr>
+        <w:ind w:left="7189" w:hanging="360"/>
+      </w:pPr>
+      <w:rPr>
+        <w:rFonts w:ascii="Wingdings" w:hAnsi="Wingdings" w:hint="default"/>
+      </w:rPr>
+    </w:lvl>
+  </w:abstractNum>
+  <w:abstractNum w:abstractNumId="8">
     <w:nsid w:val="30685091"/>
     <w:multiLevelType w:val="hybridMultilevel"/>
     <w:tmpl w:val="338CF224"/>
@@ -9356,7 +11907,7 @@
       </w:rPr>
     </w:lvl>
   </w:abstractNum>
-  <w:abstractNum w:abstractNumId="7">
+  <w:abstractNum w:abstractNumId="9">
     <w:nsid w:val="35EE2741"/>
     <w:multiLevelType w:val="multilevel"/>
     <w:tmpl w:val="3258D642"/>
@@ -9477,11 +12028,11 @@
       </w:rPr>
     </w:lvl>
   </w:abstractNum>
-  <w:abstractNum w:abstractNumId="8">
-    <w:nsid w:val="53FE0283"/>
+  <w:abstractNum w:abstractNumId="10">
+    <w:nsid w:val="43055C1D"/>
     <w:multiLevelType w:val="hybridMultilevel"/>
-    <w:tmpl w:val="5996332E"/>
-    <w:lvl w:ilvl="0" w:tplc="0419000F">
+    <w:tmpl w:val="35D466A2"/>
+    <w:lvl w:ilvl="0" w:tplc="7EACE8DA">
       <w:start w:val="1"/>
       <w:numFmt w:val="decimal"/>
       <w:lvlText w:val="%1."/>
@@ -9489,6 +12040,184 @@
       <w:pPr>
         <w:ind w:left="1429" w:hanging="360"/>
       </w:pPr>
+      <w:rPr>
+        <w:rFonts w:hint="default"/>
+      </w:rPr>
+    </w:lvl>
+    <w:lvl w:ilvl="1" w:tplc="04190019" w:tentative="1">
+      <w:start w:val="1"/>
+      <w:numFmt w:val="lowerLetter"/>
+      <w:lvlText w:val="%2."/>
+      <w:lvlJc w:val="left"/>
+      <w:pPr>
+        <w:ind w:left="1440" w:hanging="360"/>
+      </w:pPr>
+    </w:lvl>
+    <w:lvl w:ilvl="2" w:tplc="0419001B" w:tentative="1">
+      <w:start w:val="1"/>
+      <w:numFmt w:val="lowerRoman"/>
+      <w:lvlText w:val="%3."/>
+      <w:lvlJc w:val="right"/>
+      <w:pPr>
+        <w:ind w:left="2160" w:hanging="180"/>
+      </w:pPr>
+    </w:lvl>
+    <w:lvl w:ilvl="3" w:tplc="0419000F" w:tentative="1">
+      <w:start w:val="1"/>
+      <w:numFmt w:val="decimal"/>
+      <w:lvlText w:val="%4."/>
+      <w:lvlJc w:val="left"/>
+      <w:pPr>
+        <w:ind w:left="2880" w:hanging="360"/>
+      </w:pPr>
+    </w:lvl>
+    <w:lvl w:ilvl="4" w:tplc="04190019" w:tentative="1">
+      <w:start w:val="1"/>
+      <w:numFmt w:val="lowerLetter"/>
+      <w:lvlText w:val="%5."/>
+      <w:lvlJc w:val="left"/>
+      <w:pPr>
+        <w:ind w:left="3600" w:hanging="360"/>
+      </w:pPr>
+    </w:lvl>
+    <w:lvl w:ilvl="5" w:tplc="0419001B" w:tentative="1">
+      <w:start w:val="1"/>
+      <w:numFmt w:val="lowerRoman"/>
+      <w:lvlText w:val="%6."/>
+      <w:lvlJc w:val="right"/>
+      <w:pPr>
+        <w:ind w:left="4320" w:hanging="180"/>
+      </w:pPr>
+    </w:lvl>
+    <w:lvl w:ilvl="6" w:tplc="0419000F" w:tentative="1">
+      <w:start w:val="1"/>
+      <w:numFmt w:val="decimal"/>
+      <w:lvlText w:val="%7."/>
+      <w:lvlJc w:val="left"/>
+      <w:pPr>
+        <w:ind w:left="5040" w:hanging="360"/>
+      </w:pPr>
+    </w:lvl>
+    <w:lvl w:ilvl="7" w:tplc="04190019" w:tentative="1">
+      <w:start w:val="1"/>
+      <w:numFmt w:val="lowerLetter"/>
+      <w:lvlText w:val="%8."/>
+      <w:lvlJc w:val="left"/>
+      <w:pPr>
+        <w:ind w:left="5760" w:hanging="360"/>
+      </w:pPr>
+    </w:lvl>
+    <w:lvl w:ilvl="8" w:tplc="0419001B" w:tentative="1">
+      <w:start w:val="1"/>
+      <w:numFmt w:val="lowerRoman"/>
+      <w:lvlText w:val="%9."/>
+      <w:lvlJc w:val="right"/>
+      <w:pPr>
+        <w:ind w:left="6480" w:hanging="180"/>
+      </w:pPr>
+    </w:lvl>
+  </w:abstractNum>
+  <w:abstractNum w:abstractNumId="11">
+    <w:nsid w:val="4C745051"/>
+    <w:multiLevelType w:val="hybridMultilevel"/>
+    <w:tmpl w:val="CDDE54EA"/>
+    <w:lvl w:ilvl="0" w:tplc="D32CC2CC">
+      <w:start w:val="1"/>
+      <w:numFmt w:val="decimal"/>
+      <w:lvlText w:val="%1."/>
+      <w:lvlJc w:val="left"/>
+      <w:pPr>
+        <w:ind w:left="1429" w:hanging="360"/>
+      </w:pPr>
+      <w:rPr>
+        <w:rFonts w:hint="default"/>
+      </w:rPr>
+    </w:lvl>
+    <w:lvl w:ilvl="1" w:tplc="04190019" w:tentative="1">
+      <w:start w:val="1"/>
+      <w:numFmt w:val="lowerLetter"/>
+      <w:lvlText w:val="%2."/>
+      <w:lvlJc w:val="left"/>
+      <w:pPr>
+        <w:ind w:left="1440" w:hanging="360"/>
+      </w:pPr>
+    </w:lvl>
+    <w:lvl w:ilvl="2" w:tplc="0419001B" w:tentative="1">
+      <w:start w:val="1"/>
+      <w:numFmt w:val="lowerRoman"/>
+      <w:lvlText w:val="%3."/>
+      <w:lvlJc w:val="right"/>
+      <w:pPr>
+        <w:ind w:left="2160" w:hanging="180"/>
+      </w:pPr>
+    </w:lvl>
+    <w:lvl w:ilvl="3" w:tplc="0419000F" w:tentative="1">
+      <w:start w:val="1"/>
+      <w:numFmt w:val="decimal"/>
+      <w:lvlText w:val="%4."/>
+      <w:lvlJc w:val="left"/>
+      <w:pPr>
+        <w:ind w:left="2880" w:hanging="360"/>
+      </w:pPr>
+    </w:lvl>
+    <w:lvl w:ilvl="4" w:tplc="04190019" w:tentative="1">
+      <w:start w:val="1"/>
+      <w:numFmt w:val="lowerLetter"/>
+      <w:lvlText w:val="%5."/>
+      <w:lvlJc w:val="left"/>
+      <w:pPr>
+        <w:ind w:left="3600" w:hanging="360"/>
+      </w:pPr>
+    </w:lvl>
+    <w:lvl w:ilvl="5" w:tplc="0419001B" w:tentative="1">
+      <w:start w:val="1"/>
+      <w:numFmt w:val="lowerRoman"/>
+      <w:lvlText w:val="%6."/>
+      <w:lvlJc w:val="right"/>
+      <w:pPr>
+        <w:ind w:left="4320" w:hanging="180"/>
+      </w:pPr>
+    </w:lvl>
+    <w:lvl w:ilvl="6" w:tplc="0419000F" w:tentative="1">
+      <w:start w:val="1"/>
+      <w:numFmt w:val="decimal"/>
+      <w:lvlText w:val="%7."/>
+      <w:lvlJc w:val="left"/>
+      <w:pPr>
+        <w:ind w:left="5040" w:hanging="360"/>
+      </w:pPr>
+    </w:lvl>
+    <w:lvl w:ilvl="7" w:tplc="04190019" w:tentative="1">
+      <w:start w:val="1"/>
+      <w:numFmt w:val="lowerLetter"/>
+      <w:lvlText w:val="%8."/>
+      <w:lvlJc w:val="left"/>
+      <w:pPr>
+        <w:ind w:left="5760" w:hanging="360"/>
+      </w:pPr>
+    </w:lvl>
+    <w:lvl w:ilvl="8" w:tplc="0419001B" w:tentative="1">
+      <w:start w:val="1"/>
+      <w:numFmt w:val="lowerRoman"/>
+      <w:lvlText w:val="%9."/>
+      <w:lvlJc w:val="right"/>
+      <w:pPr>
+        <w:ind w:left="6480" w:hanging="180"/>
+      </w:pPr>
+    </w:lvl>
+  </w:abstractNum>
+  <w:abstractNum w:abstractNumId="12">
+    <w:nsid w:val="53FE0283"/>
+    <w:multiLevelType w:val="hybridMultilevel"/>
+    <w:tmpl w:val="1EFE7BF6"/>
+    <w:lvl w:ilvl="0" w:tplc="0419000F">
+      <w:start w:val="1"/>
+      <w:numFmt w:val="decimal"/>
+      <w:lvlText w:val="%1."/>
+      <w:lvlJc w:val="left"/>
+      <w:pPr>
+        <w:ind w:left="1429" w:hanging="360"/>
+      </w:pPr>
     </w:lvl>
     <w:lvl w:ilvl="1" w:tplc="35E058AE">
       <w:start w:val="1"/>
@@ -9566,7 +12295,96 @@
       </w:pPr>
     </w:lvl>
   </w:abstractNum>
-  <w:abstractNum w:abstractNumId="9">
+  <w:abstractNum w:abstractNumId="13">
+    <w:nsid w:val="615430F8"/>
+    <w:multiLevelType w:val="hybridMultilevel"/>
+    <w:tmpl w:val="2C646536"/>
+    <w:lvl w:ilvl="0" w:tplc="D32CC2CC">
+      <w:start w:val="1"/>
+      <w:numFmt w:val="decimal"/>
+      <w:lvlText w:val="%1."/>
+      <w:lvlJc w:val="left"/>
+      <w:pPr>
+        <w:ind w:left="1429" w:hanging="360"/>
+      </w:pPr>
+      <w:rPr>
+        <w:rFonts w:hint="default"/>
+      </w:rPr>
+    </w:lvl>
+    <w:lvl w:ilvl="1" w:tplc="04190019" w:tentative="1">
+      <w:start w:val="1"/>
+      <w:numFmt w:val="lowerLetter"/>
+      <w:lvlText w:val="%2."/>
+      <w:lvlJc w:val="left"/>
+      <w:pPr>
+        <w:ind w:left="1440" w:hanging="360"/>
+      </w:pPr>
+    </w:lvl>
+    <w:lvl w:ilvl="2" w:tplc="0419001B" w:tentative="1">
+      <w:start w:val="1"/>
+      <w:numFmt w:val="lowerRoman"/>
+      <w:lvlText w:val="%3."/>
+      <w:lvlJc w:val="right"/>
+      <w:pPr>
+        <w:ind w:left="2160" w:hanging="180"/>
+      </w:pPr>
+    </w:lvl>
+    <w:lvl w:ilvl="3" w:tplc="0419000F" w:tentative="1">
+      <w:start w:val="1"/>
+      <w:numFmt w:val="decimal"/>
+      <w:lvlText w:val="%4."/>
+      <w:lvlJc w:val="left"/>
+      <w:pPr>
+        <w:ind w:left="2880" w:hanging="360"/>
+      </w:pPr>
+    </w:lvl>
+    <w:lvl w:ilvl="4" w:tplc="04190019" w:tentative="1">
+      <w:start w:val="1"/>
+      <w:numFmt w:val="lowerLetter"/>
+      <w:lvlText w:val="%5."/>
+      <w:lvlJc w:val="left"/>
+      <w:pPr>
+        <w:ind w:left="3600" w:hanging="360"/>
+      </w:pPr>
+    </w:lvl>
+    <w:lvl w:ilvl="5" w:tplc="0419001B" w:tentative="1">
+      <w:start w:val="1"/>
+      <w:numFmt w:val="lowerRoman"/>
+      <w:lvlText w:val="%6."/>
+      <w:lvlJc w:val="right"/>
+      <w:pPr>
+        <w:ind w:left="4320" w:hanging="180"/>
+      </w:pPr>
+    </w:lvl>
+    <w:lvl w:ilvl="6" w:tplc="0419000F" w:tentative="1">
+      <w:start w:val="1"/>
+      <w:numFmt w:val="decimal"/>
+      <w:lvlText w:val="%7."/>
+      <w:lvlJc w:val="left"/>
+      <w:pPr>
+        <w:ind w:left="5040" w:hanging="360"/>
+      </w:pPr>
+    </w:lvl>
+    <w:lvl w:ilvl="7" w:tplc="04190019" w:tentative="1">
+      <w:start w:val="1"/>
+      <w:numFmt w:val="lowerLetter"/>
+      <w:lvlText w:val="%8."/>
+      <w:lvlJc w:val="left"/>
+      <w:pPr>
+        <w:ind w:left="5760" w:hanging="360"/>
+      </w:pPr>
+    </w:lvl>
+    <w:lvl w:ilvl="8" w:tplc="0419001B" w:tentative="1">
+      <w:start w:val="1"/>
+      <w:numFmt w:val="lowerRoman"/>
+      <w:lvlText w:val="%9."/>
+      <w:lvlJc w:val="right"/>
+      <w:pPr>
+        <w:ind w:left="6480" w:hanging="180"/>
+      </w:pPr>
+    </w:lvl>
+  </w:abstractNum>
+  <w:abstractNum w:abstractNumId="14">
     <w:nsid w:val="693E4BC7"/>
     <w:multiLevelType w:val="hybridMultilevel"/>
     <w:tmpl w:val="FCF4D06A"/>
@@ -9679,7 +12497,7 @@
       </w:rPr>
     </w:lvl>
   </w:abstractNum>
-  <w:abstractNum w:abstractNumId="10">
+  <w:abstractNum w:abstractNumId="15">
     <w:nsid w:val="6AEA7092"/>
     <w:multiLevelType w:val="hybridMultilevel"/>
     <w:tmpl w:val="BD0AA75A"/>
@@ -9799,13 +12617,13 @@
     <w:abstractNumId w:val="5"/>
   </w:num>
   <w:num w:numId="3">
-    <w:abstractNumId w:val="7"/>
+    <w:abstractNumId w:val="9"/>
   </w:num>
   <w:num w:numId="4">
-    <w:abstractNumId w:val="6"/>
+    <w:abstractNumId w:val="8"/>
   </w:num>
   <w:num w:numId="5">
-    <w:abstractNumId w:val="9"/>
+    <w:abstractNumId w:val="14"/>
   </w:num>
   <w:num w:numId="6">
     <w:abstractNumId w:val="1"/>
@@ -9820,9 +12638,24 @@
     <w:abstractNumId w:val="2"/>
   </w:num>
   <w:num w:numId="10">
-    <w:abstractNumId w:val="8"/>
+    <w:abstractNumId w:val="12"/>
   </w:num>
   <w:num w:numId="11">
+    <w:abstractNumId w:val="15"/>
+  </w:num>
+  <w:num w:numId="12">
+    <w:abstractNumId w:val="6"/>
+  </w:num>
+  <w:num w:numId="13">
+    <w:abstractNumId w:val="11"/>
+  </w:num>
+  <w:num w:numId="14">
+    <w:abstractNumId w:val="13"/>
+  </w:num>
+  <w:num w:numId="15">
+    <w:abstractNumId w:val="7"/>
+  </w:num>
+  <w:num w:numId="16">
     <w:abstractNumId w:val="10"/>
   </w:num>
 </w:numbering>
@@ -10836,7 +13669,7 @@
 </file>
 
 <file path=customXml/itemProps1.xml><?xml version="1.0" encoding="utf-8"?>
-<ds:datastoreItem xmlns:ds="http://schemas.openxmlformats.org/officeDocument/2006/customXml" ds:itemID="{617DE73D-4600-446E-A561-45D36E50C2A8}">
+<ds:datastoreItem xmlns:ds="http://schemas.openxmlformats.org/officeDocument/2006/customXml" ds:itemID="{2D73B98A-81D2-490E-8F10-6723DBCF2A23}">
   <ds:schemaRefs>
     <ds:schemaRef ds:uri="http://schemas.openxmlformats.org/officeDocument/2006/bibliography"/>
   </ds:schemaRefs>

</xml_diff>